<commit_message>
Aggiunte altre domande giugno/luglio 2022
</commit_message>
<xml_diff>
--- a/Raccolta_domande_programmazione_funzionale.docx
+++ b/Raccolta_domande_programmazione_funzionale.docx
@@ -24,7 +24,7 @@
         <w:p>
           <w:pPr>
             <w:rPr>
-              <w:rFonts w:eastAsiaTheme="minorEastAsia"/>
+              <w:rFonts w:eastAsia="" w:eastAsiaTheme="minorEastAsia"/>
               <w:color w:val="2F5496" w:themeColor="accent1" w:themeShade="BF"/>
               <w:sz w:val="24"/>
               <w:szCs w:val="24"/>
@@ -11687,6 +11687,1338 @@
     </w:p>
     <w:p>
       <w:pPr>
+        <w:pStyle w:val="Normale"/>
+        <w:rPr>
+          <w:rFonts w:ascii="Calibri" w:hAnsi="Calibri" w:eastAsia="Calibri" w:cs="Calibri" w:asciiTheme="minorAscii" w:hAnsiTheme="minorAscii" w:eastAsiaTheme="minorAscii" w:cstheme="minorAscii"/>
+          <w:b w:val="0"/>
+          <w:bCs w:val="0"/>
+          <w:i w:val="0"/>
+          <w:iCs w:val="0"/>
+          <w:caps w:val="0"/>
+          <w:smallCaps w:val="0"/>
+          <w:noProof w:val="0"/>
+          <w:color w:val="auto"/>
+          <w:sz w:val="22"/>
+          <w:szCs w:val="22"/>
+          <w:lang w:val="it-IT"/>
+        </w:rPr>
+      </w:pPr>
+    </w:p>
+    <w:p>
+      <w:pPr>
+        <w:pStyle w:val="Normale"/>
+        <w:rPr>
+          <w:rFonts w:ascii="Calibri" w:hAnsi="Calibri" w:eastAsia="Calibri" w:cs="Calibri" w:asciiTheme="minorAscii" w:hAnsiTheme="minorAscii" w:eastAsiaTheme="minorAscii" w:cstheme="minorAscii"/>
+          <w:b w:val="0"/>
+          <w:bCs w:val="0"/>
+          <w:i w:val="0"/>
+          <w:iCs w:val="0"/>
+          <w:caps w:val="0"/>
+          <w:smallCaps w:val="0"/>
+          <w:noProof w:val="0"/>
+          <w:color w:val="auto"/>
+          <w:sz w:val="22"/>
+          <w:szCs w:val="22"/>
+          <w:lang w:val="it-IT"/>
+        </w:rPr>
+      </w:pPr>
+    </w:p>
+    <w:p>
+      <w:pPr>
+        <w:pStyle w:val="Normale"/>
+        <w:rPr>
+          <w:rFonts w:ascii="Calibri" w:hAnsi="Calibri" w:eastAsia="Calibri" w:cs="Calibri" w:asciiTheme="minorAscii" w:hAnsiTheme="minorAscii" w:eastAsiaTheme="minorAscii" w:cstheme="minorAscii"/>
+          <w:b w:val="0"/>
+          <w:bCs w:val="0"/>
+          <w:i w:val="0"/>
+          <w:iCs w:val="0"/>
+          <w:caps w:val="0"/>
+          <w:smallCaps w:val="0"/>
+          <w:noProof w:val="0"/>
+          <w:color w:val="auto"/>
+          <w:sz w:val="22"/>
+          <w:szCs w:val="22"/>
+          <w:lang w:val="it-IT"/>
+        </w:rPr>
+      </w:pPr>
+    </w:p>
+    <w:p>
+      <w:pPr>
+        <w:pStyle w:val="Normale"/>
+        <w:rPr>
+          <w:rFonts w:ascii="Calibri" w:hAnsi="Calibri" w:eastAsia="Calibri" w:cs="Calibri" w:asciiTheme="minorAscii" w:hAnsiTheme="minorAscii" w:eastAsiaTheme="minorAscii" w:cstheme="minorAscii"/>
+          <w:b w:val="0"/>
+          <w:bCs w:val="0"/>
+          <w:i w:val="0"/>
+          <w:iCs w:val="0"/>
+          <w:caps w:val="0"/>
+          <w:smallCaps w:val="0"/>
+          <w:noProof w:val="0"/>
+          <w:color w:val="auto"/>
+          <w:sz w:val="22"/>
+          <w:szCs w:val="22"/>
+          <w:lang w:val="it-IT"/>
+        </w:rPr>
+      </w:pPr>
+    </w:p>
+    <w:p>
+      <w:pPr>
+        <w:pStyle w:val="Normale"/>
+        <w:rPr>
+          <w:rFonts w:ascii="Calibri" w:hAnsi="Calibri" w:eastAsia="Calibri" w:cs="Calibri" w:asciiTheme="minorAscii" w:hAnsiTheme="minorAscii" w:eastAsiaTheme="minorAscii" w:cstheme="minorAscii"/>
+          <w:b w:val="0"/>
+          <w:bCs w:val="0"/>
+          <w:i w:val="0"/>
+          <w:iCs w:val="0"/>
+          <w:caps w:val="0"/>
+          <w:smallCaps w:val="0"/>
+          <w:noProof w:val="0"/>
+          <w:color w:val="auto"/>
+          <w:sz w:val="22"/>
+          <w:szCs w:val="22"/>
+          <w:lang w:val="it-IT"/>
+        </w:rPr>
+      </w:pPr>
+    </w:p>
+    <w:p>
+      <w:pPr>
+        <w:pStyle w:val="Paragrafoelenco"/>
+        <w:numPr>
+          <w:ilvl w:val="0"/>
+          <w:numId w:val="18"/>
+        </w:numPr>
+        <w:rPr>
+          <w:rFonts w:ascii="Calibri" w:hAnsi="Calibri" w:eastAsia="Calibri" w:cs="Calibri" w:asciiTheme="minorAscii" w:hAnsiTheme="minorAscii" w:eastAsiaTheme="minorAscii" w:cstheme="minorAscii"/>
+          <w:b w:val="1"/>
+          <w:bCs w:val="1"/>
+          <w:i w:val="0"/>
+          <w:iCs w:val="0"/>
+          <w:caps w:val="0"/>
+          <w:smallCaps w:val="0"/>
+          <w:noProof w:val="0"/>
+          <w:color w:val="000000" w:themeColor="text1" w:themeTint="FF" w:themeShade="FF"/>
+          <w:sz w:val="24"/>
+          <w:szCs w:val="24"/>
+          <w:lang w:val="it-IT"/>
+        </w:rPr>
+      </w:pPr>
+      <w:r>
+        <w:rPr>
+          <w:rFonts w:ascii="Calibri" w:hAnsi="Calibri" w:eastAsia="Calibri" w:cs="Calibri" w:asciiTheme="minorAscii" w:hAnsiTheme="minorAscii" w:eastAsiaTheme="minorAscii" w:cstheme="minorAscii"/>
+          <w:b w:val="1"/>
+          <w:bCs w:val="1"/>
+          <w:i w:val="0"/>
+          <w:iCs w:val="0"/>
+          <w:caps w:val="0"/>
+          <w:smallCaps w:val="0"/>
+          <w:noProof w:val="0"/>
+          <w:color w:val="000000" w:themeColor="text1" w:themeTint="FF" w:themeShade="FF"/>
+          <w:sz w:val="24"/>
+          <w:szCs w:val="24"/>
+          <w:lang w:val="it-IT"/>
+        </w:rPr>
+        <w:t>Memorizzare array in ordine di riga o colonna:</w:t>
+      </w:r>
+    </w:p>
+    <w:p>
+      <w:pPr>
+        <w:pStyle w:val="Paragrafoelenco"/>
+        <w:numPr>
+          <w:ilvl w:val="1"/>
+          <w:numId w:val="160"/>
+        </w:numPr>
+        <w:rPr>
+          <w:rFonts w:ascii="Calibri" w:hAnsi="Calibri" w:eastAsia="Calibri" w:cs="Calibri" w:asciiTheme="minorAscii" w:hAnsiTheme="minorAscii" w:eastAsiaTheme="minorAscii" w:cstheme="minorAscii"/>
+          <w:b w:val="1"/>
+          <w:bCs w:val="1"/>
+          <w:i w:val="0"/>
+          <w:iCs w:val="0"/>
+          <w:caps w:val="0"/>
+          <w:smallCaps w:val="0"/>
+          <w:noProof w:val="0"/>
+          <w:color w:val="404040" w:themeColor="text1" w:themeTint="BF" w:themeShade="FF"/>
+          <w:sz w:val="22"/>
+          <w:szCs w:val="22"/>
+          <w:lang w:val="it-IT"/>
+        </w:rPr>
+      </w:pPr>
+      <w:r>
+        <w:rPr>
+          <w:rFonts w:ascii="Calibri" w:hAnsi="Calibri" w:eastAsia="Calibri" w:cs="Calibri" w:asciiTheme="minorAscii" w:hAnsiTheme="minorAscii" w:eastAsiaTheme="minorAscii" w:cstheme="minorAscii"/>
+          <w:b w:val="1"/>
+          <w:bCs w:val="1"/>
+          <w:i w:val="0"/>
+          <w:iCs w:val="0"/>
+          <w:caps w:val="0"/>
+          <w:smallCaps w:val="0"/>
+          <w:noProof w:val="0"/>
+          <w:color w:val="404040" w:themeColor="text1" w:themeTint="BF" w:themeShade="FF"/>
+          <w:sz w:val="22"/>
+          <w:szCs w:val="22"/>
+          <w:lang w:val="it-IT"/>
+        </w:rPr>
+        <w:t>Nessuna delle altre risposte</w:t>
+      </w:r>
+    </w:p>
+    <w:p>
+      <w:pPr>
+        <w:pStyle w:val="Paragrafoelenco"/>
+        <w:numPr>
+          <w:ilvl w:val="1"/>
+          <w:numId w:val="18"/>
+        </w:numPr>
+        <w:rPr>
+          <w:rFonts w:ascii="Calibri" w:hAnsi="Calibri" w:eastAsia="Calibri" w:cs="Calibri" w:asciiTheme="minorAscii" w:hAnsiTheme="minorAscii" w:eastAsiaTheme="minorAscii" w:cstheme="minorAscii"/>
+          <w:b w:val="1"/>
+          <w:bCs w:val="1"/>
+          <w:i w:val="0"/>
+          <w:iCs w:val="0"/>
+          <w:caps w:val="0"/>
+          <w:smallCaps w:val="0"/>
+          <w:noProof w:val="0"/>
+          <w:color w:val="000000" w:themeColor="text1" w:themeTint="FF" w:themeShade="FF"/>
+          <w:sz w:val="22"/>
+          <w:szCs w:val="22"/>
+          <w:lang w:val="it-IT"/>
+        </w:rPr>
+      </w:pPr>
+      <w:r>
+        <w:rPr>
+          <w:rFonts w:ascii="Calibri" w:hAnsi="Calibri" w:eastAsia="Calibri" w:cs="Calibri" w:asciiTheme="minorAscii" w:hAnsiTheme="minorAscii" w:eastAsiaTheme="minorAscii" w:cstheme="minorAscii"/>
+          <w:b w:val="0"/>
+          <w:bCs w:val="0"/>
+          <w:i w:val="0"/>
+          <w:iCs w:val="0"/>
+          <w:caps w:val="0"/>
+          <w:smallCaps w:val="0"/>
+          <w:noProof w:val="0"/>
+          <w:color w:val="000000" w:themeColor="text1" w:themeTint="FF" w:themeShade="FF"/>
+          <w:sz w:val="22"/>
+          <w:szCs w:val="22"/>
+          <w:lang w:val="it-IT"/>
+        </w:rPr>
+        <w:t>Conta soltanto quando si usa il caching</w:t>
+      </w:r>
+    </w:p>
+    <w:p>
+      <w:pPr>
+        <w:pStyle w:val="Paragrafoelenco"/>
+        <w:numPr>
+          <w:ilvl w:val="1"/>
+          <w:numId w:val="18"/>
+        </w:numPr>
+        <w:rPr>
+          <w:rFonts w:ascii="Calibri" w:hAnsi="Calibri" w:eastAsia="Calibri" w:cs="Calibri" w:asciiTheme="minorAscii" w:hAnsiTheme="minorAscii" w:eastAsiaTheme="minorAscii" w:cstheme="minorAscii"/>
+          <w:b w:val="1"/>
+          <w:bCs w:val="1"/>
+          <w:i w:val="0"/>
+          <w:iCs w:val="0"/>
+          <w:caps w:val="0"/>
+          <w:smallCaps w:val="0"/>
+          <w:noProof w:val="0"/>
+          <w:color w:val="000000" w:themeColor="text1" w:themeTint="FF" w:themeShade="FF"/>
+          <w:sz w:val="22"/>
+          <w:szCs w:val="22"/>
+          <w:lang w:val="it-IT"/>
+        </w:rPr>
+      </w:pPr>
+      <w:r>
+        <w:rPr>
+          <w:rFonts w:ascii="Calibri" w:hAnsi="Calibri" w:eastAsia="Calibri" w:cs="Calibri" w:asciiTheme="minorAscii" w:hAnsiTheme="minorAscii" w:eastAsiaTheme="minorAscii" w:cstheme="minorAscii"/>
+          <w:b w:val="0"/>
+          <w:bCs w:val="0"/>
+          <w:i w:val="0"/>
+          <w:iCs w:val="0"/>
+          <w:caps w:val="0"/>
+          <w:smallCaps w:val="0"/>
+          <w:noProof w:val="0"/>
+          <w:color w:val="000000" w:themeColor="text1" w:themeTint="FF" w:themeShade="FF"/>
+          <w:sz w:val="22"/>
+          <w:szCs w:val="22"/>
+          <w:lang w:val="it-IT"/>
+        </w:rPr>
+        <w:t>Viene sempre usato l'ordine per colonna</w:t>
+      </w:r>
+    </w:p>
+    <w:p>
+      <w:pPr>
+        <w:pStyle w:val="Paragrafoelenco"/>
+        <w:numPr>
+          <w:ilvl w:val="1"/>
+          <w:numId w:val="18"/>
+        </w:numPr>
+        <w:rPr>
+          <w:rFonts w:ascii="Calibri" w:hAnsi="Calibri" w:eastAsia="Calibri" w:cs="Calibri" w:asciiTheme="minorAscii" w:hAnsiTheme="minorAscii" w:eastAsiaTheme="minorAscii" w:cstheme="minorAscii"/>
+          <w:b w:val="1"/>
+          <w:bCs w:val="1"/>
+          <w:i w:val="0"/>
+          <w:iCs w:val="0"/>
+          <w:caps w:val="0"/>
+          <w:smallCaps w:val="0"/>
+          <w:noProof w:val="0"/>
+          <w:color w:val="000000" w:themeColor="text1" w:themeTint="FF" w:themeShade="FF"/>
+          <w:sz w:val="22"/>
+          <w:szCs w:val="22"/>
+          <w:lang w:val="it-IT"/>
+        </w:rPr>
+      </w:pPr>
+      <w:r>
+        <w:rPr>
+          <w:rFonts w:ascii="Calibri" w:hAnsi="Calibri" w:eastAsia="Calibri" w:cs="Calibri" w:asciiTheme="minorAscii" w:hAnsiTheme="minorAscii" w:eastAsiaTheme="minorAscii" w:cstheme="minorAscii"/>
+          <w:b w:val="0"/>
+          <w:bCs w:val="0"/>
+          <w:i w:val="0"/>
+          <w:iCs w:val="0"/>
+          <w:caps w:val="0"/>
+          <w:smallCaps w:val="0"/>
+          <w:noProof w:val="0"/>
+          <w:color w:val="000000" w:themeColor="text1" w:themeTint="FF" w:themeShade="FF"/>
+          <w:sz w:val="22"/>
+          <w:szCs w:val="22"/>
+          <w:lang w:val="it-IT"/>
+        </w:rPr>
+        <w:t>Non conta mai</w:t>
+      </w:r>
+    </w:p>
+    <w:p>
+      <w:pPr>
+        <w:pStyle w:val="Paragrafoelenco"/>
+        <w:numPr>
+          <w:ilvl w:val="1"/>
+          <w:numId w:val="18"/>
+        </w:numPr>
+        <w:rPr>
+          <w:rFonts w:ascii="Calibri" w:hAnsi="Calibri" w:eastAsia="Calibri" w:cs="Calibri" w:asciiTheme="minorAscii" w:hAnsiTheme="minorAscii" w:eastAsiaTheme="minorAscii" w:cstheme="minorAscii"/>
+          <w:b w:val="1"/>
+          <w:bCs w:val="1"/>
+          <w:i w:val="0"/>
+          <w:iCs w:val="0"/>
+          <w:caps w:val="0"/>
+          <w:smallCaps w:val="0"/>
+          <w:noProof w:val="0"/>
+          <w:color w:val="000000" w:themeColor="text1" w:themeTint="FF" w:themeShade="FF"/>
+          <w:sz w:val="22"/>
+          <w:szCs w:val="22"/>
+          <w:lang w:val="it-IT"/>
+        </w:rPr>
+      </w:pPr>
+      <w:r>
+        <w:rPr>
+          <w:rFonts w:ascii="Calibri" w:hAnsi="Calibri" w:eastAsia="Calibri" w:cs="Calibri" w:asciiTheme="minorAscii" w:hAnsiTheme="minorAscii" w:eastAsiaTheme="minorAscii" w:cstheme="minorAscii"/>
+          <w:b w:val="0"/>
+          <w:bCs w:val="0"/>
+          <w:i w:val="0"/>
+          <w:iCs w:val="0"/>
+          <w:caps w:val="0"/>
+          <w:smallCaps w:val="0"/>
+          <w:noProof w:val="0"/>
+          <w:color w:val="000000" w:themeColor="text1" w:themeTint="FF" w:themeShade="FF"/>
+          <w:sz w:val="22"/>
+          <w:szCs w:val="22"/>
+          <w:lang w:val="it-IT"/>
+        </w:rPr>
+        <w:t>Viene sempre usato l'ordine per riga</w:t>
+      </w:r>
+    </w:p>
+    <w:p>
+      <w:pPr>
+        <w:pStyle w:val="Paragrafoelenco"/>
+        <w:numPr>
+          <w:ilvl w:val="0"/>
+          <w:numId w:val="18"/>
+        </w:numPr>
+        <w:rPr>
+          <w:rFonts w:ascii="Calibri" w:hAnsi="Calibri" w:eastAsia="Calibri" w:cs="Calibri" w:asciiTheme="minorAscii" w:hAnsiTheme="minorAscii" w:eastAsiaTheme="minorAscii" w:cstheme="minorAscii"/>
+          <w:b w:val="1"/>
+          <w:bCs w:val="1"/>
+          <w:i w:val="0"/>
+          <w:iCs w:val="0"/>
+          <w:caps w:val="0"/>
+          <w:smallCaps w:val="0"/>
+          <w:noProof w:val="0"/>
+          <w:color w:val="000000" w:themeColor="text1" w:themeTint="FF" w:themeShade="FF"/>
+          <w:sz w:val="24"/>
+          <w:szCs w:val="24"/>
+          <w:lang w:val="it-IT"/>
+        </w:rPr>
+      </w:pPr>
+      <w:r>
+        <w:rPr>
+          <w:rFonts w:ascii="Calibri" w:hAnsi="Calibri" w:eastAsia="Calibri" w:cs="Calibri" w:asciiTheme="minorAscii" w:hAnsiTheme="minorAscii" w:eastAsiaTheme="minorAscii" w:cstheme="minorAscii"/>
+          <w:b w:val="1"/>
+          <w:bCs w:val="1"/>
+          <w:i w:val="0"/>
+          <w:iCs w:val="0"/>
+          <w:caps w:val="0"/>
+          <w:smallCaps w:val="0"/>
+          <w:noProof w:val="0"/>
+          <w:color w:val="000000" w:themeColor="text1" w:themeTint="FF" w:themeShade="FF"/>
+          <w:sz w:val="24"/>
+          <w:szCs w:val="24"/>
+          <w:lang w:val="it-IT"/>
+        </w:rPr>
+        <w:t xml:space="preserve">Pointer reversal </w:t>
+      </w:r>
+      <w:proofErr w:type="spellStart"/>
+      <w:r>
+        <w:rPr>
+          <w:rFonts w:ascii="Calibri" w:hAnsi="Calibri" w:eastAsia="Calibri" w:cs="Calibri" w:asciiTheme="minorAscii" w:hAnsiTheme="minorAscii" w:eastAsiaTheme="minorAscii" w:cstheme="minorAscii"/>
+          <w:b w:val="1"/>
+          <w:bCs w:val="1"/>
+          <w:i w:val="0"/>
+          <w:iCs w:val="0"/>
+          <w:caps w:val="0"/>
+          <w:smallCaps w:val="0"/>
+          <w:noProof w:val="0"/>
+          <w:color w:val="000000" w:themeColor="text1" w:themeTint="FF" w:themeShade="FF"/>
+          <w:sz w:val="24"/>
+          <w:szCs w:val="24"/>
+          <w:lang w:val="it-IT"/>
+        </w:rPr>
+        <w:t>is</w:t>
+      </w:r>
+      <w:proofErr w:type="spellEnd"/>
+      <w:r>
+        <w:rPr>
+          <w:rFonts w:ascii="Calibri" w:hAnsi="Calibri" w:eastAsia="Calibri" w:cs="Calibri" w:asciiTheme="minorAscii" w:hAnsiTheme="minorAscii" w:eastAsiaTheme="minorAscii" w:cstheme="minorAscii"/>
+          <w:b w:val="1"/>
+          <w:bCs w:val="1"/>
+          <w:i w:val="0"/>
+          <w:iCs w:val="0"/>
+          <w:caps w:val="0"/>
+          <w:smallCaps w:val="0"/>
+          <w:noProof w:val="0"/>
+          <w:color w:val="000000" w:themeColor="text1" w:themeTint="FF" w:themeShade="FF"/>
+          <w:sz w:val="24"/>
+          <w:szCs w:val="24"/>
+          <w:lang w:val="it-IT"/>
+        </w:rPr>
+        <w:t xml:space="preserve"> </w:t>
+      </w:r>
+      <w:proofErr w:type="spellStart"/>
+      <w:r>
+        <w:rPr>
+          <w:rFonts w:ascii="Calibri" w:hAnsi="Calibri" w:eastAsia="Calibri" w:cs="Calibri" w:asciiTheme="minorAscii" w:hAnsiTheme="minorAscii" w:eastAsiaTheme="minorAscii" w:cstheme="minorAscii"/>
+          <w:b w:val="1"/>
+          <w:bCs w:val="1"/>
+          <w:i w:val="0"/>
+          <w:iCs w:val="0"/>
+          <w:caps w:val="0"/>
+          <w:smallCaps w:val="0"/>
+          <w:noProof w:val="0"/>
+          <w:color w:val="000000" w:themeColor="text1" w:themeTint="FF" w:themeShade="FF"/>
+          <w:sz w:val="24"/>
+          <w:szCs w:val="24"/>
+          <w:lang w:val="it-IT"/>
+        </w:rPr>
+        <w:t>used</w:t>
+      </w:r>
+      <w:proofErr w:type="spellEnd"/>
+      <w:r>
+        <w:rPr>
+          <w:rFonts w:ascii="Calibri" w:hAnsi="Calibri" w:eastAsia="Calibri" w:cs="Calibri" w:asciiTheme="minorAscii" w:hAnsiTheme="minorAscii" w:eastAsiaTheme="minorAscii" w:cstheme="minorAscii"/>
+          <w:b w:val="1"/>
+          <w:bCs w:val="1"/>
+          <w:i w:val="0"/>
+          <w:iCs w:val="0"/>
+          <w:caps w:val="0"/>
+          <w:smallCaps w:val="0"/>
+          <w:noProof w:val="0"/>
+          <w:color w:val="000000" w:themeColor="text1" w:themeTint="FF" w:themeShade="FF"/>
+          <w:sz w:val="24"/>
+          <w:szCs w:val="24"/>
+          <w:lang w:val="it-IT"/>
+        </w:rPr>
+        <w:t xml:space="preserve"> in </w:t>
+      </w:r>
+      <w:proofErr w:type="spellStart"/>
+      <w:r>
+        <w:rPr>
+          <w:rFonts w:ascii="Calibri" w:hAnsi="Calibri" w:eastAsia="Calibri" w:cs="Calibri" w:asciiTheme="minorAscii" w:hAnsiTheme="minorAscii" w:eastAsiaTheme="minorAscii" w:cstheme="minorAscii"/>
+          <w:b w:val="1"/>
+          <w:bCs w:val="1"/>
+          <w:i w:val="0"/>
+          <w:iCs w:val="0"/>
+          <w:caps w:val="0"/>
+          <w:smallCaps w:val="0"/>
+          <w:noProof w:val="0"/>
+          <w:color w:val="000000" w:themeColor="text1" w:themeTint="FF" w:themeShade="FF"/>
+          <w:sz w:val="24"/>
+          <w:szCs w:val="24"/>
+          <w:lang w:val="it-IT"/>
+        </w:rPr>
+        <w:t>garbage</w:t>
+      </w:r>
+      <w:proofErr w:type="spellEnd"/>
+      <w:r>
+        <w:rPr>
+          <w:rFonts w:ascii="Calibri" w:hAnsi="Calibri" w:eastAsia="Calibri" w:cs="Calibri" w:asciiTheme="minorAscii" w:hAnsiTheme="minorAscii" w:eastAsiaTheme="minorAscii" w:cstheme="minorAscii"/>
+          <w:b w:val="1"/>
+          <w:bCs w:val="1"/>
+          <w:i w:val="0"/>
+          <w:iCs w:val="0"/>
+          <w:caps w:val="0"/>
+          <w:smallCaps w:val="0"/>
+          <w:noProof w:val="0"/>
+          <w:color w:val="000000" w:themeColor="text1" w:themeTint="FF" w:themeShade="FF"/>
+          <w:sz w:val="24"/>
+          <w:szCs w:val="24"/>
+          <w:lang w:val="it-IT"/>
+        </w:rPr>
+        <w:t xml:space="preserve"> </w:t>
+      </w:r>
+      <w:proofErr w:type="spellStart"/>
+      <w:r>
+        <w:rPr>
+          <w:rFonts w:ascii="Calibri" w:hAnsi="Calibri" w:eastAsia="Calibri" w:cs="Calibri" w:asciiTheme="minorAscii" w:hAnsiTheme="minorAscii" w:eastAsiaTheme="minorAscii" w:cstheme="minorAscii"/>
+          <w:b w:val="1"/>
+          <w:bCs w:val="1"/>
+          <w:i w:val="0"/>
+          <w:iCs w:val="0"/>
+          <w:caps w:val="0"/>
+          <w:smallCaps w:val="0"/>
+          <w:noProof w:val="0"/>
+          <w:color w:val="000000" w:themeColor="text1" w:themeTint="FF" w:themeShade="FF"/>
+          <w:sz w:val="24"/>
+          <w:szCs w:val="24"/>
+          <w:lang w:val="it-IT"/>
+        </w:rPr>
+        <w:t>collection</w:t>
+      </w:r>
+      <w:proofErr w:type="spellEnd"/>
+      <w:r>
+        <w:rPr>
+          <w:rFonts w:ascii="Calibri" w:hAnsi="Calibri" w:eastAsia="Calibri" w:cs="Calibri" w:asciiTheme="minorAscii" w:hAnsiTheme="minorAscii" w:eastAsiaTheme="minorAscii" w:cstheme="minorAscii"/>
+          <w:b w:val="1"/>
+          <w:bCs w:val="1"/>
+          <w:i w:val="0"/>
+          <w:iCs w:val="0"/>
+          <w:caps w:val="0"/>
+          <w:smallCaps w:val="0"/>
+          <w:noProof w:val="0"/>
+          <w:color w:val="000000" w:themeColor="text1" w:themeTint="FF" w:themeShade="FF"/>
+          <w:sz w:val="24"/>
+          <w:szCs w:val="24"/>
+          <w:lang w:val="it-IT"/>
+        </w:rPr>
+        <w:t>:</w:t>
+      </w:r>
+    </w:p>
+    <w:p>
+      <w:pPr>
+        <w:pStyle w:val="Paragrafoelenco"/>
+        <w:numPr>
+          <w:ilvl w:val="1"/>
+          <w:numId w:val="161"/>
+        </w:numPr>
+        <w:rPr>
+          <w:rFonts w:ascii="Calibri" w:hAnsi="Calibri" w:eastAsia="Calibri" w:cs="Calibri" w:asciiTheme="minorAscii" w:hAnsiTheme="minorAscii" w:eastAsiaTheme="minorAscii" w:cstheme="minorAscii"/>
+          <w:b w:val="1"/>
+          <w:bCs w:val="1"/>
+          <w:i w:val="0"/>
+          <w:iCs w:val="0"/>
+          <w:caps w:val="0"/>
+          <w:smallCaps w:val="0"/>
+          <w:noProof w:val="0"/>
+          <w:color w:val="404040" w:themeColor="text1" w:themeTint="BF" w:themeShade="FF"/>
+          <w:sz w:val="22"/>
+          <w:szCs w:val="22"/>
+          <w:lang w:val="it-IT"/>
+        </w:rPr>
+      </w:pPr>
+      <w:r>
+        <w:rPr>
+          <w:rFonts w:ascii="Calibri" w:hAnsi="Calibri" w:eastAsia="Calibri" w:cs="Calibri" w:asciiTheme="minorAscii" w:hAnsiTheme="minorAscii" w:eastAsiaTheme="minorAscii" w:cstheme="minorAscii"/>
+          <w:b w:val="1"/>
+          <w:bCs w:val="1"/>
+          <w:i w:val="0"/>
+          <w:iCs w:val="0"/>
+          <w:caps w:val="0"/>
+          <w:smallCaps w:val="0"/>
+          <w:noProof w:val="0"/>
+          <w:color w:val="404040" w:themeColor="text1" w:themeTint="BF" w:themeShade="FF"/>
+          <w:sz w:val="22"/>
+          <w:szCs w:val="22"/>
+          <w:lang w:val="it-IT"/>
+        </w:rPr>
+        <w:t xml:space="preserve">To </w:t>
+      </w:r>
+      <w:proofErr w:type="spellStart"/>
+      <w:r>
+        <w:rPr>
+          <w:rFonts w:ascii="Calibri" w:hAnsi="Calibri" w:eastAsia="Calibri" w:cs="Calibri" w:asciiTheme="minorAscii" w:hAnsiTheme="minorAscii" w:eastAsiaTheme="minorAscii" w:cstheme="minorAscii"/>
+          <w:b w:val="1"/>
+          <w:bCs w:val="1"/>
+          <w:i w:val="0"/>
+          <w:iCs w:val="0"/>
+          <w:caps w:val="0"/>
+          <w:smallCaps w:val="0"/>
+          <w:noProof w:val="0"/>
+          <w:color w:val="404040" w:themeColor="text1" w:themeTint="BF" w:themeShade="FF"/>
+          <w:sz w:val="22"/>
+          <w:szCs w:val="22"/>
+          <w:lang w:val="it-IT"/>
+        </w:rPr>
+        <w:t>avoid</w:t>
+      </w:r>
+      <w:proofErr w:type="spellEnd"/>
+      <w:r>
+        <w:rPr>
+          <w:rFonts w:ascii="Calibri" w:hAnsi="Calibri" w:eastAsia="Calibri" w:cs="Calibri" w:asciiTheme="minorAscii" w:hAnsiTheme="minorAscii" w:eastAsiaTheme="minorAscii" w:cstheme="minorAscii"/>
+          <w:b w:val="1"/>
+          <w:bCs w:val="1"/>
+          <w:i w:val="0"/>
+          <w:iCs w:val="0"/>
+          <w:caps w:val="0"/>
+          <w:smallCaps w:val="0"/>
+          <w:noProof w:val="0"/>
+          <w:color w:val="404040" w:themeColor="text1" w:themeTint="BF" w:themeShade="FF"/>
+          <w:sz w:val="22"/>
+          <w:szCs w:val="22"/>
+          <w:lang w:val="it-IT"/>
+        </w:rPr>
+        <w:t xml:space="preserve"> </w:t>
+      </w:r>
+      <w:proofErr w:type="spellStart"/>
+      <w:r>
+        <w:rPr>
+          <w:rFonts w:ascii="Calibri" w:hAnsi="Calibri" w:eastAsia="Calibri" w:cs="Calibri" w:asciiTheme="minorAscii" w:hAnsiTheme="minorAscii" w:eastAsiaTheme="minorAscii" w:cstheme="minorAscii"/>
+          <w:b w:val="1"/>
+          <w:bCs w:val="1"/>
+          <w:i w:val="0"/>
+          <w:iCs w:val="0"/>
+          <w:caps w:val="0"/>
+          <w:smallCaps w:val="0"/>
+          <w:noProof w:val="0"/>
+          <w:color w:val="404040" w:themeColor="text1" w:themeTint="BF" w:themeShade="FF"/>
+          <w:sz w:val="22"/>
+          <w:szCs w:val="22"/>
+          <w:lang w:val="it-IT"/>
+        </w:rPr>
+        <w:t>wasting</w:t>
+      </w:r>
+      <w:proofErr w:type="spellEnd"/>
+      <w:r>
+        <w:rPr>
+          <w:rFonts w:ascii="Calibri" w:hAnsi="Calibri" w:eastAsia="Calibri" w:cs="Calibri" w:asciiTheme="minorAscii" w:hAnsiTheme="minorAscii" w:eastAsiaTheme="minorAscii" w:cstheme="minorAscii"/>
+          <w:b w:val="1"/>
+          <w:bCs w:val="1"/>
+          <w:i w:val="0"/>
+          <w:iCs w:val="0"/>
+          <w:caps w:val="0"/>
+          <w:smallCaps w:val="0"/>
+          <w:noProof w:val="0"/>
+          <w:color w:val="404040" w:themeColor="text1" w:themeTint="BF" w:themeShade="FF"/>
+          <w:sz w:val="22"/>
+          <w:szCs w:val="22"/>
+          <w:lang w:val="it-IT"/>
+        </w:rPr>
+        <w:t xml:space="preserve"> </w:t>
+      </w:r>
+      <w:proofErr w:type="spellStart"/>
+      <w:r>
+        <w:rPr>
+          <w:rFonts w:ascii="Calibri" w:hAnsi="Calibri" w:eastAsia="Calibri" w:cs="Calibri" w:asciiTheme="minorAscii" w:hAnsiTheme="minorAscii" w:eastAsiaTheme="minorAscii" w:cstheme="minorAscii"/>
+          <w:b w:val="1"/>
+          <w:bCs w:val="1"/>
+          <w:i w:val="0"/>
+          <w:iCs w:val="0"/>
+          <w:caps w:val="0"/>
+          <w:smallCaps w:val="0"/>
+          <w:noProof w:val="0"/>
+          <w:color w:val="404040" w:themeColor="text1" w:themeTint="BF" w:themeShade="FF"/>
+          <w:sz w:val="22"/>
+          <w:szCs w:val="22"/>
+          <w:lang w:val="it-IT"/>
+        </w:rPr>
+        <w:t>space</w:t>
+      </w:r>
+      <w:proofErr w:type="spellEnd"/>
+      <w:r>
+        <w:rPr>
+          <w:rFonts w:ascii="Calibri" w:hAnsi="Calibri" w:eastAsia="Calibri" w:cs="Calibri" w:asciiTheme="minorAscii" w:hAnsiTheme="minorAscii" w:eastAsiaTheme="minorAscii" w:cstheme="minorAscii"/>
+          <w:b w:val="1"/>
+          <w:bCs w:val="1"/>
+          <w:i w:val="0"/>
+          <w:iCs w:val="0"/>
+          <w:caps w:val="0"/>
+          <w:smallCaps w:val="0"/>
+          <w:noProof w:val="0"/>
+          <w:color w:val="404040" w:themeColor="text1" w:themeTint="BF" w:themeShade="FF"/>
+          <w:sz w:val="22"/>
+          <w:szCs w:val="22"/>
+          <w:lang w:val="it-IT"/>
+        </w:rPr>
+        <w:t xml:space="preserve"> for </w:t>
+      </w:r>
+      <w:proofErr w:type="spellStart"/>
+      <w:r>
+        <w:rPr>
+          <w:rFonts w:ascii="Calibri" w:hAnsi="Calibri" w:eastAsia="Calibri" w:cs="Calibri" w:asciiTheme="minorAscii" w:hAnsiTheme="minorAscii" w:eastAsiaTheme="minorAscii" w:cstheme="minorAscii"/>
+          <w:b w:val="1"/>
+          <w:bCs w:val="1"/>
+          <w:i w:val="0"/>
+          <w:iCs w:val="0"/>
+          <w:caps w:val="0"/>
+          <w:smallCaps w:val="0"/>
+          <w:noProof w:val="0"/>
+          <w:color w:val="404040" w:themeColor="text1" w:themeTint="BF" w:themeShade="FF"/>
+          <w:sz w:val="22"/>
+          <w:szCs w:val="22"/>
+          <w:lang w:val="it-IT"/>
+        </w:rPr>
+        <w:t>marking</w:t>
+      </w:r>
+      <w:proofErr w:type="spellEnd"/>
+      <w:r>
+        <w:rPr>
+          <w:rFonts w:ascii="Calibri" w:hAnsi="Calibri" w:eastAsia="Calibri" w:cs="Calibri" w:asciiTheme="minorAscii" w:hAnsiTheme="minorAscii" w:eastAsiaTheme="minorAscii" w:cstheme="minorAscii"/>
+          <w:b w:val="1"/>
+          <w:bCs w:val="1"/>
+          <w:i w:val="0"/>
+          <w:iCs w:val="0"/>
+          <w:caps w:val="0"/>
+          <w:smallCaps w:val="0"/>
+          <w:noProof w:val="0"/>
+          <w:color w:val="404040" w:themeColor="text1" w:themeTint="BF" w:themeShade="FF"/>
+          <w:sz w:val="22"/>
+          <w:szCs w:val="22"/>
+          <w:lang w:val="it-IT"/>
+        </w:rPr>
+        <w:t xml:space="preserve"> </w:t>
+      </w:r>
+      <w:proofErr w:type="spellStart"/>
+      <w:r>
+        <w:rPr>
+          <w:rFonts w:ascii="Calibri" w:hAnsi="Calibri" w:eastAsia="Calibri" w:cs="Calibri" w:asciiTheme="minorAscii" w:hAnsiTheme="minorAscii" w:eastAsiaTheme="minorAscii" w:cstheme="minorAscii"/>
+          <w:b w:val="1"/>
+          <w:bCs w:val="1"/>
+          <w:i w:val="0"/>
+          <w:iCs w:val="0"/>
+          <w:caps w:val="0"/>
+          <w:smallCaps w:val="0"/>
+          <w:noProof w:val="0"/>
+          <w:color w:val="404040" w:themeColor="text1" w:themeTint="BF" w:themeShade="FF"/>
+          <w:sz w:val="22"/>
+          <w:szCs w:val="22"/>
+          <w:lang w:val="it-IT"/>
+        </w:rPr>
+        <w:t>used</w:t>
+      </w:r>
+      <w:proofErr w:type="spellEnd"/>
+      <w:r>
+        <w:rPr>
+          <w:rFonts w:ascii="Calibri" w:hAnsi="Calibri" w:eastAsia="Calibri" w:cs="Calibri" w:asciiTheme="minorAscii" w:hAnsiTheme="minorAscii" w:eastAsiaTheme="minorAscii" w:cstheme="minorAscii"/>
+          <w:b w:val="1"/>
+          <w:bCs w:val="1"/>
+          <w:i w:val="0"/>
+          <w:iCs w:val="0"/>
+          <w:caps w:val="0"/>
+          <w:smallCaps w:val="0"/>
+          <w:noProof w:val="0"/>
+          <w:color w:val="404040" w:themeColor="text1" w:themeTint="BF" w:themeShade="FF"/>
+          <w:sz w:val="22"/>
+          <w:szCs w:val="22"/>
+          <w:lang w:val="it-IT"/>
+        </w:rPr>
+        <w:t xml:space="preserve"> </w:t>
+      </w:r>
+      <w:proofErr w:type="spellStart"/>
+      <w:r>
+        <w:rPr>
+          <w:rFonts w:ascii="Calibri" w:hAnsi="Calibri" w:eastAsia="Calibri" w:cs="Calibri" w:asciiTheme="minorAscii" w:hAnsiTheme="minorAscii" w:eastAsiaTheme="minorAscii" w:cstheme="minorAscii"/>
+          <w:b w:val="1"/>
+          <w:bCs w:val="1"/>
+          <w:i w:val="0"/>
+          <w:iCs w:val="0"/>
+          <w:caps w:val="0"/>
+          <w:smallCaps w:val="0"/>
+          <w:noProof w:val="0"/>
+          <w:color w:val="404040" w:themeColor="text1" w:themeTint="BF" w:themeShade="FF"/>
+          <w:sz w:val="22"/>
+          <w:szCs w:val="22"/>
+          <w:lang w:val="it-IT"/>
+        </w:rPr>
+        <w:t>records</w:t>
+      </w:r>
+      <w:proofErr w:type="spellEnd"/>
+    </w:p>
+    <w:p>
+      <w:pPr>
+        <w:pStyle w:val="Paragrafoelenco"/>
+        <w:numPr>
+          <w:ilvl w:val="1"/>
+          <w:numId w:val="18"/>
+        </w:numPr>
+        <w:rPr>
+          <w:rFonts w:ascii="Calibri" w:hAnsi="Calibri" w:eastAsia="Calibri" w:cs="Calibri" w:asciiTheme="minorAscii" w:hAnsiTheme="minorAscii" w:eastAsiaTheme="minorAscii" w:cstheme="minorAscii"/>
+          <w:b w:val="0"/>
+          <w:bCs w:val="0"/>
+          <w:i w:val="0"/>
+          <w:iCs w:val="0"/>
+          <w:caps w:val="0"/>
+          <w:smallCaps w:val="0"/>
+          <w:noProof w:val="0"/>
+          <w:color w:val="000000" w:themeColor="text1" w:themeTint="FF" w:themeShade="FF"/>
+          <w:sz w:val="22"/>
+          <w:szCs w:val="22"/>
+          <w:lang w:val="it-IT"/>
+        </w:rPr>
+      </w:pPr>
+      <w:r>
+        <w:rPr>
+          <w:rFonts w:ascii="Calibri" w:hAnsi="Calibri" w:eastAsia="Calibri" w:cs="Calibri" w:asciiTheme="minorAscii" w:hAnsiTheme="minorAscii" w:eastAsiaTheme="minorAscii" w:cstheme="minorAscii"/>
+          <w:b w:val="0"/>
+          <w:bCs w:val="0"/>
+          <w:i w:val="0"/>
+          <w:iCs w:val="0"/>
+          <w:caps w:val="0"/>
+          <w:smallCaps w:val="0"/>
+          <w:noProof w:val="0"/>
+          <w:color w:val="000000" w:themeColor="text1" w:themeTint="FF" w:themeShade="FF"/>
+          <w:sz w:val="22"/>
+          <w:szCs w:val="22"/>
+          <w:lang w:val="it-IT"/>
+        </w:rPr>
+        <w:t>In implementations of Python</w:t>
+      </w:r>
+    </w:p>
+    <w:p>
+      <w:pPr>
+        <w:pStyle w:val="Paragrafoelenco"/>
+        <w:numPr>
+          <w:ilvl w:val="1"/>
+          <w:numId w:val="18"/>
+        </w:numPr>
+        <w:rPr>
+          <w:rFonts w:ascii="Calibri" w:hAnsi="Calibri" w:eastAsia="Calibri" w:cs="Calibri" w:asciiTheme="minorAscii" w:hAnsiTheme="minorAscii" w:eastAsiaTheme="minorAscii" w:cstheme="minorAscii"/>
+          <w:b w:val="0"/>
+          <w:bCs w:val="0"/>
+          <w:i w:val="0"/>
+          <w:iCs w:val="0"/>
+          <w:caps w:val="0"/>
+          <w:smallCaps w:val="0"/>
+          <w:noProof w:val="0"/>
+          <w:color w:val="000000" w:themeColor="text1" w:themeTint="FF" w:themeShade="FF"/>
+          <w:sz w:val="22"/>
+          <w:szCs w:val="22"/>
+          <w:lang w:val="it-IT"/>
+        </w:rPr>
+      </w:pPr>
+      <w:r>
+        <w:rPr>
+          <w:rFonts w:ascii="Calibri" w:hAnsi="Calibri" w:eastAsia="Calibri" w:cs="Calibri" w:asciiTheme="minorAscii" w:hAnsiTheme="minorAscii" w:eastAsiaTheme="minorAscii" w:cstheme="minorAscii"/>
+          <w:b w:val="0"/>
+          <w:bCs w:val="0"/>
+          <w:i w:val="0"/>
+          <w:iCs w:val="0"/>
+          <w:caps w:val="0"/>
+          <w:smallCaps w:val="0"/>
+          <w:noProof w:val="0"/>
+          <w:color w:val="000000" w:themeColor="text1" w:themeTint="FF" w:themeShade="FF"/>
+          <w:sz w:val="22"/>
+          <w:szCs w:val="22"/>
+          <w:lang w:val="it-IT"/>
+        </w:rPr>
+        <w:t>To deal with loops in pointer structures</w:t>
+      </w:r>
+    </w:p>
+    <w:p>
+      <w:pPr>
+        <w:pStyle w:val="Paragrafoelenco"/>
+        <w:numPr>
+          <w:ilvl w:val="1"/>
+          <w:numId w:val="18"/>
+        </w:numPr>
+        <w:rPr>
+          <w:rFonts w:ascii="Calibri" w:hAnsi="Calibri" w:eastAsia="Calibri" w:cs="Calibri" w:asciiTheme="minorAscii" w:hAnsiTheme="minorAscii" w:eastAsiaTheme="minorAscii" w:cstheme="minorAscii"/>
+          <w:b w:val="0"/>
+          <w:bCs w:val="0"/>
+          <w:i w:val="0"/>
+          <w:iCs w:val="0"/>
+          <w:caps w:val="0"/>
+          <w:smallCaps w:val="0"/>
+          <w:noProof w:val="0"/>
+          <w:color w:val="000000" w:themeColor="text1" w:themeTint="FF" w:themeShade="FF"/>
+          <w:sz w:val="22"/>
+          <w:szCs w:val="22"/>
+          <w:lang w:val="it-IT"/>
+        </w:rPr>
+      </w:pPr>
+      <w:r>
+        <w:rPr>
+          <w:rFonts w:ascii="Calibri" w:hAnsi="Calibri" w:eastAsia="Calibri" w:cs="Calibri" w:asciiTheme="minorAscii" w:hAnsiTheme="minorAscii" w:eastAsiaTheme="minorAscii" w:cstheme="minorAscii"/>
+          <w:b w:val="0"/>
+          <w:bCs w:val="0"/>
+          <w:i w:val="0"/>
+          <w:iCs w:val="0"/>
+          <w:caps w:val="0"/>
+          <w:smallCaps w:val="0"/>
+          <w:noProof w:val="0"/>
+          <w:color w:val="000000" w:themeColor="text1" w:themeTint="FF" w:themeShade="FF"/>
+          <w:sz w:val="22"/>
+          <w:szCs w:val="22"/>
+          <w:lang w:val="it-IT"/>
+        </w:rPr>
+        <w:t>When we don't have space for a earch structure</w:t>
+      </w:r>
+    </w:p>
+    <w:p>
+      <w:pPr>
+        <w:pStyle w:val="Paragrafoelenco"/>
+        <w:numPr>
+          <w:ilvl w:val="1"/>
+          <w:numId w:val="18"/>
+        </w:numPr>
+        <w:rPr>
+          <w:rFonts w:ascii="Calibri" w:hAnsi="Calibri" w:eastAsia="Calibri" w:cs="Calibri" w:asciiTheme="minorAscii" w:hAnsiTheme="minorAscii" w:eastAsiaTheme="minorAscii" w:cstheme="minorAscii"/>
+          <w:sz w:val="22"/>
+          <w:szCs w:val="22"/>
+        </w:rPr>
+      </w:pPr>
+      <w:r>
+        <w:rPr/>
+        <w:t>Nessuna delle altre risposte</w:t>
+      </w:r>
+    </w:p>
+    <w:p>
+      <w:pPr>
+        <w:pStyle w:val="Paragrafoelenco"/>
+        <w:numPr>
+          <w:ilvl w:val="0"/>
+          <w:numId w:val="18"/>
+        </w:numPr>
+        <w:rPr>
+          <w:rFonts w:ascii="Calibri" w:hAnsi="Calibri" w:eastAsia="Calibri" w:cs="Calibri" w:asciiTheme="minorAscii" w:hAnsiTheme="minorAscii" w:eastAsiaTheme="minorAscii" w:cstheme="minorAscii"/>
+          <w:b w:val="1"/>
+          <w:bCs w:val="1"/>
+          <w:sz w:val="24"/>
+          <w:szCs w:val="24"/>
+        </w:rPr>
+      </w:pPr>
+      <w:r>
+        <w:rPr>
+          <w:b w:val="1"/>
+          <w:bCs w:val="1"/>
+          <w:sz w:val="24"/>
+          <w:szCs w:val="24"/>
+        </w:rPr>
+        <w:t>Un ADT è definito essere un modello matematico di un user-</w:t>
+      </w:r>
+      <w:proofErr w:type="spellStart"/>
+      <w:r>
+        <w:rPr>
+          <w:b w:val="1"/>
+          <w:bCs w:val="1"/>
+          <w:sz w:val="24"/>
+          <w:szCs w:val="24"/>
+        </w:rPr>
+        <w:t>defined</w:t>
+      </w:r>
+      <w:proofErr w:type="spellEnd"/>
+      <w:r>
+        <w:rPr>
+          <w:b w:val="1"/>
+          <w:bCs w:val="1"/>
+          <w:sz w:val="24"/>
+          <w:szCs w:val="24"/>
+        </w:rPr>
+        <w:t xml:space="preserve"> </w:t>
+      </w:r>
+      <w:proofErr w:type="spellStart"/>
+      <w:r>
+        <w:rPr>
+          <w:b w:val="1"/>
+          <w:bCs w:val="1"/>
+          <w:sz w:val="24"/>
+          <w:szCs w:val="24"/>
+        </w:rPr>
+        <w:t>type</w:t>
+      </w:r>
+      <w:proofErr w:type="spellEnd"/>
+      <w:r>
+        <w:rPr>
+          <w:b w:val="1"/>
+          <w:bCs w:val="1"/>
+          <w:sz w:val="24"/>
+          <w:szCs w:val="24"/>
+        </w:rPr>
+        <w:t>, insieme a tutte le operazioni su quel modo:</w:t>
+      </w:r>
+    </w:p>
+    <w:p>
+      <w:pPr>
+        <w:pStyle w:val="Paragrafoelenco"/>
+        <w:numPr>
+          <w:ilvl w:val="1"/>
+          <w:numId w:val="163"/>
+        </w:numPr>
+        <w:rPr>
+          <w:rFonts w:ascii="Calibri" w:hAnsi="Calibri" w:eastAsia="Calibri" w:cs="Calibri" w:asciiTheme="minorAscii" w:hAnsiTheme="minorAscii" w:eastAsiaTheme="minorAscii" w:cstheme="minorAscii"/>
+          <w:b w:val="1"/>
+          <w:bCs w:val="1"/>
+          <w:color w:val="404040" w:themeColor="text1" w:themeTint="BF" w:themeShade="FF"/>
+          <w:sz w:val="22"/>
+          <w:szCs w:val="22"/>
+        </w:rPr>
+      </w:pPr>
+      <w:r>
+        <w:rPr>
+          <w:b w:val="1"/>
+          <w:bCs w:val="1"/>
+          <w:color w:val="404040" w:themeColor="text1" w:themeTint="BF" w:themeShade="FF"/>
+        </w:rPr>
+        <w:t>Struttura</w:t>
+      </w:r>
+    </w:p>
+    <w:p>
+      <w:pPr>
+        <w:pStyle w:val="Paragrafoelenco"/>
+        <w:numPr>
+          <w:ilvl w:val="1"/>
+          <w:numId w:val="18"/>
+        </w:numPr>
+        <w:rPr>
+          <w:rFonts w:ascii="Calibri" w:hAnsi="Calibri" w:eastAsia="Calibri" w:cs="Calibri" w:asciiTheme="minorAscii" w:hAnsiTheme="minorAscii" w:eastAsiaTheme="minorAscii" w:cstheme="minorAscii"/>
+          <w:sz w:val="22"/>
+          <w:szCs w:val="22"/>
+        </w:rPr>
+      </w:pPr>
+      <w:r>
+        <w:rPr/>
+        <w:t>Primitiva</w:t>
+      </w:r>
+    </w:p>
+    <w:p>
+      <w:pPr>
+        <w:pStyle w:val="Paragrafoelenco"/>
+        <w:numPr>
+          <w:ilvl w:val="1"/>
+          <w:numId w:val="18"/>
+        </w:numPr>
+        <w:rPr>
+          <w:rFonts w:ascii="Calibri" w:hAnsi="Calibri" w:eastAsia="Calibri" w:cs="Calibri" w:asciiTheme="minorAscii" w:hAnsiTheme="minorAscii" w:eastAsiaTheme="minorAscii" w:cstheme="minorAscii"/>
+          <w:sz w:val="22"/>
+          <w:szCs w:val="22"/>
+        </w:rPr>
+      </w:pPr>
+      <w:r>
+        <w:rPr/>
+        <w:t>Assignment</w:t>
+      </w:r>
+    </w:p>
+    <w:p>
+      <w:pPr>
+        <w:pStyle w:val="Paragrafoelenco"/>
+        <w:numPr>
+          <w:ilvl w:val="1"/>
+          <w:numId w:val="18"/>
+        </w:numPr>
+        <w:rPr>
+          <w:rFonts w:ascii="Calibri" w:hAnsi="Calibri" w:eastAsia="Calibri" w:cs="Calibri" w:asciiTheme="minorAscii" w:hAnsiTheme="minorAscii" w:eastAsiaTheme="minorAscii" w:cstheme="minorAscii"/>
+          <w:sz w:val="22"/>
+          <w:szCs w:val="22"/>
+        </w:rPr>
+      </w:pPr>
+      <w:r>
+        <w:rPr/>
+        <w:t>Cardinalità</w:t>
+      </w:r>
+    </w:p>
+    <w:p>
+      <w:pPr>
+        <w:pStyle w:val="Paragrafoelenco"/>
+        <w:numPr>
+          <w:ilvl w:val="1"/>
+          <w:numId w:val="18"/>
+        </w:numPr>
+        <w:rPr>
+          <w:rFonts w:ascii="Calibri" w:hAnsi="Calibri" w:eastAsia="Calibri" w:cs="Calibri" w:asciiTheme="minorAscii" w:hAnsiTheme="minorAscii" w:eastAsiaTheme="minorAscii" w:cstheme="minorAscii"/>
+          <w:sz w:val="22"/>
+          <w:szCs w:val="22"/>
+        </w:rPr>
+      </w:pPr>
+      <w:r>
+        <w:rPr/>
+        <w:t>Nessuna delle precedenti</w:t>
+      </w:r>
+    </w:p>
+    <w:p>
+      <w:pPr>
+        <w:pStyle w:val="Paragrafoelenco"/>
+        <w:numPr>
+          <w:ilvl w:val="0"/>
+          <w:numId w:val="18"/>
+        </w:numPr>
+        <w:rPr>
+          <w:rFonts w:ascii="Calibri" w:hAnsi="Calibri" w:eastAsia="Calibri" w:cs="Calibri" w:asciiTheme="minorAscii" w:hAnsiTheme="minorAscii" w:eastAsiaTheme="minorAscii" w:cstheme="minorAscii"/>
+          <w:b w:val="1"/>
+          <w:bCs w:val="1"/>
+          <w:sz w:val="24"/>
+          <w:szCs w:val="24"/>
+        </w:rPr>
+      </w:pPr>
+      <w:r>
+        <w:rPr>
+          <w:b w:val="1"/>
+          <w:bCs w:val="1"/>
+          <w:sz w:val="24"/>
+          <w:szCs w:val="24"/>
+        </w:rPr>
+        <w:t>Un linguaggio di programmazione (come FORTRAN) usa una allocazione fissa della memoria (in compilazione). Questo tipo di linguaggio non può supportare:</w:t>
+      </w:r>
+    </w:p>
+    <w:p>
+      <w:pPr>
+        <w:pStyle w:val="Paragrafoelenco"/>
+        <w:numPr>
+          <w:ilvl w:val="1"/>
+          <w:numId w:val="18"/>
+        </w:numPr>
+        <w:rPr>
+          <w:rFonts w:ascii="Calibri" w:hAnsi="Calibri" w:eastAsia="Calibri" w:cs="Calibri" w:asciiTheme="minorAscii" w:hAnsiTheme="minorAscii" w:eastAsiaTheme="minorAscii" w:cstheme="minorAscii"/>
+          <w:sz w:val="22"/>
+          <w:szCs w:val="22"/>
+        </w:rPr>
+      </w:pPr>
+      <w:r>
+        <w:rPr/>
+        <w:t>Procedure</w:t>
+      </w:r>
+    </w:p>
+    <w:p>
+      <w:pPr>
+        <w:pStyle w:val="Paragrafoelenco"/>
+        <w:numPr>
+          <w:ilvl w:val="1"/>
+          <w:numId w:val="18"/>
+        </w:numPr>
+        <w:rPr>
+          <w:rFonts w:ascii="Calibri" w:hAnsi="Calibri" w:eastAsia="Calibri" w:cs="Calibri" w:asciiTheme="minorAscii" w:hAnsiTheme="minorAscii" w:eastAsiaTheme="minorAscii" w:cstheme="minorAscii"/>
+          <w:sz w:val="22"/>
+          <w:szCs w:val="22"/>
+        </w:rPr>
+      </w:pPr>
+      <w:r>
+        <w:rPr/>
+        <w:t>Eccezioni</w:t>
+      </w:r>
+    </w:p>
+    <w:p>
+      <w:pPr>
+        <w:pStyle w:val="Paragrafoelenco"/>
+        <w:numPr>
+          <w:ilvl w:val="1"/>
+          <w:numId w:val="164"/>
+        </w:numPr>
+        <w:rPr>
+          <w:rFonts w:ascii="Calibri" w:hAnsi="Calibri" w:eastAsia="Calibri" w:cs="Calibri" w:asciiTheme="minorAscii" w:hAnsiTheme="minorAscii" w:eastAsiaTheme="minorAscii" w:cstheme="minorAscii"/>
+          <w:b w:val="1"/>
+          <w:bCs w:val="1"/>
+          <w:color w:val="404040" w:themeColor="text1" w:themeTint="BF" w:themeShade="FF"/>
+          <w:sz w:val="22"/>
+          <w:szCs w:val="22"/>
+        </w:rPr>
+      </w:pPr>
+      <w:r>
+        <w:rPr>
+          <w:b w:val="1"/>
+          <w:bCs w:val="1"/>
+          <w:color w:val="404040" w:themeColor="text1" w:themeTint="BF" w:themeShade="FF"/>
+        </w:rPr>
+        <w:t>Ricorsione</w:t>
+      </w:r>
+    </w:p>
+    <w:p>
+      <w:pPr>
+        <w:pStyle w:val="Paragrafoelenco"/>
+        <w:numPr>
+          <w:ilvl w:val="1"/>
+          <w:numId w:val="18"/>
+        </w:numPr>
+        <w:rPr>
+          <w:rFonts w:ascii="Calibri" w:hAnsi="Calibri" w:eastAsia="Calibri" w:cs="Calibri" w:asciiTheme="minorAscii" w:hAnsiTheme="minorAscii" w:eastAsiaTheme="minorAscii" w:cstheme="minorAscii"/>
+          <w:sz w:val="22"/>
+          <w:szCs w:val="22"/>
+        </w:rPr>
+      </w:pPr>
+      <w:r>
+        <w:rPr/>
+        <w:t>Nessuna della altre risposte</w:t>
+      </w:r>
+    </w:p>
+    <w:p>
+      <w:pPr>
+        <w:pStyle w:val="Paragrafoelenco"/>
+        <w:numPr>
+          <w:ilvl w:val="1"/>
+          <w:numId w:val="18"/>
+        </w:numPr>
+        <w:rPr>
+          <w:rFonts w:ascii="Calibri" w:hAnsi="Calibri" w:eastAsia="Calibri" w:cs="Calibri" w:asciiTheme="minorAscii" w:hAnsiTheme="minorAscii" w:eastAsiaTheme="minorAscii" w:cstheme="minorAscii"/>
+          <w:sz w:val="22"/>
+          <w:szCs w:val="22"/>
+        </w:rPr>
+      </w:pPr>
+      <w:r>
+        <w:rPr/>
+        <w:t xml:space="preserve">Numeri </w:t>
+      </w:r>
+      <w:proofErr w:type="spellStart"/>
+      <w:r>
+        <w:rPr/>
+        <w:t>floating</w:t>
+      </w:r>
+      <w:proofErr w:type="spellEnd"/>
+      <w:r>
+        <w:rPr/>
+        <w:t>-point</w:t>
+      </w:r>
+    </w:p>
+    <w:p>
+      <w:pPr>
+        <w:pStyle w:val="Paragrafoelenco"/>
+        <w:numPr>
+          <w:ilvl w:val="0"/>
+          <w:numId w:val="18"/>
+        </w:numPr>
+        <w:rPr>
+          <w:rFonts w:ascii="Calibri" w:hAnsi="Calibri" w:eastAsia="Calibri" w:cs="Calibri" w:asciiTheme="minorAscii" w:hAnsiTheme="minorAscii" w:eastAsiaTheme="minorAscii" w:cstheme="minorAscii"/>
+          <w:b w:val="1"/>
+          <w:bCs w:val="1"/>
+          <w:sz w:val="24"/>
+          <w:szCs w:val="24"/>
+        </w:rPr>
+      </w:pPr>
+      <w:r>
+        <w:rPr>
+          <w:b w:val="1"/>
+          <w:bCs w:val="1"/>
+          <w:sz w:val="24"/>
+          <w:szCs w:val="24"/>
+        </w:rPr>
+        <w:t xml:space="preserve">In </w:t>
+      </w:r>
+      <w:proofErr w:type="spellStart"/>
+      <w:r>
+        <w:rPr>
+          <w:b w:val="1"/>
+          <w:bCs w:val="1"/>
+          <w:sz w:val="24"/>
+          <w:szCs w:val="24"/>
+        </w:rPr>
+        <w:t>Prolog</w:t>
+      </w:r>
+      <w:proofErr w:type="spellEnd"/>
+      <w:r>
+        <w:rPr>
+          <w:b w:val="1"/>
+          <w:bCs w:val="1"/>
+          <w:sz w:val="24"/>
+          <w:szCs w:val="24"/>
+        </w:rPr>
+        <w:t>:</w:t>
+      </w:r>
+    </w:p>
+    <w:p>
+      <w:pPr>
+        <w:pStyle w:val="Paragrafoelenco"/>
+        <w:numPr>
+          <w:ilvl w:val="1"/>
+          <w:numId w:val="18"/>
+        </w:numPr>
+        <w:rPr>
+          <w:rFonts w:ascii="Calibri" w:hAnsi="Calibri" w:eastAsia="Calibri" w:cs="Calibri" w:asciiTheme="minorAscii" w:hAnsiTheme="minorAscii" w:eastAsiaTheme="minorAscii" w:cstheme="minorAscii"/>
+          <w:sz w:val="22"/>
+          <w:szCs w:val="22"/>
+        </w:rPr>
+      </w:pPr>
+      <w:r>
+        <w:rPr/>
+        <w:t>Conta l'ordine delle regole e predicati (da sinistra a destra) in una regola</w:t>
+      </w:r>
+    </w:p>
+    <w:p>
+      <w:pPr>
+        <w:pStyle w:val="Paragrafoelenco"/>
+        <w:numPr>
+          <w:ilvl w:val="1"/>
+          <w:numId w:val="18"/>
+        </w:numPr>
+        <w:rPr>
+          <w:rFonts w:ascii="Calibri" w:hAnsi="Calibri" w:eastAsia="Calibri" w:cs="Calibri" w:asciiTheme="minorAscii" w:hAnsiTheme="minorAscii" w:eastAsiaTheme="minorAscii" w:cstheme="minorAscii"/>
+          <w:sz w:val="22"/>
+          <w:szCs w:val="22"/>
+        </w:rPr>
+      </w:pPr>
+      <w:r>
+        <w:rPr/>
+        <w:t>Nessuna delle altre risposte</w:t>
+      </w:r>
+    </w:p>
+    <w:p>
+      <w:pPr>
+        <w:pStyle w:val="Paragrafoelenco"/>
+        <w:numPr>
+          <w:ilvl w:val="1"/>
+          <w:numId w:val="18"/>
+        </w:numPr>
+        <w:rPr>
+          <w:rFonts w:ascii="Calibri" w:hAnsi="Calibri" w:eastAsia="Calibri" w:cs="Calibri" w:asciiTheme="minorAscii" w:hAnsiTheme="minorAscii" w:eastAsiaTheme="minorAscii" w:cstheme="minorAscii"/>
+          <w:sz w:val="22"/>
+          <w:szCs w:val="22"/>
+        </w:rPr>
+      </w:pPr>
+      <w:r>
+        <w:rPr/>
+        <w:t>Conta l'ordine delle regole e predicati (da destra a sinistra) in una regola</w:t>
+      </w:r>
+    </w:p>
+    <w:p>
+      <w:pPr>
+        <w:pStyle w:val="Paragrafoelenco"/>
+        <w:numPr>
+          <w:ilvl w:val="1"/>
+          <w:numId w:val="18"/>
+        </w:numPr>
+        <w:rPr>
+          <w:rFonts w:ascii="Calibri" w:hAnsi="Calibri" w:eastAsia="Calibri" w:cs="Calibri" w:asciiTheme="minorAscii" w:hAnsiTheme="minorAscii" w:eastAsiaTheme="minorAscii" w:cstheme="minorAscii"/>
+          <w:sz w:val="22"/>
+          <w:szCs w:val="22"/>
+        </w:rPr>
+      </w:pPr>
+      <w:r>
+        <w:rPr/>
+        <w:t>Conta solo l'ordine delle regole</w:t>
+      </w:r>
+    </w:p>
+    <w:p>
+      <w:pPr>
+        <w:pStyle w:val="Paragrafoelenco"/>
+        <w:numPr>
+          <w:ilvl w:val="1"/>
+          <w:numId w:val="165"/>
+        </w:numPr>
+        <w:rPr>
+          <w:rFonts w:ascii="Calibri" w:hAnsi="Calibri" w:eastAsia="Calibri" w:cs="Calibri" w:asciiTheme="minorAscii" w:hAnsiTheme="minorAscii" w:eastAsiaTheme="minorAscii" w:cstheme="minorAscii"/>
+          <w:b w:val="1"/>
+          <w:bCs w:val="1"/>
+          <w:color w:val="404040" w:themeColor="text1" w:themeTint="BF" w:themeShade="FF"/>
+          <w:sz w:val="22"/>
+          <w:szCs w:val="22"/>
+        </w:rPr>
+      </w:pPr>
+      <w:r>
+        <w:rPr>
+          <w:b w:val="1"/>
+          <w:bCs w:val="1"/>
+          <w:color w:val="404040" w:themeColor="text1" w:themeTint="BF" w:themeShade="FF"/>
+        </w:rPr>
+        <w:t>Conta solo l'ordine dei predicati (da destra a sinistra) in una regola</w:t>
+      </w:r>
+    </w:p>
+    <w:p>
+      <w:pPr>
         <w:pStyle w:val="Paragrafoelenco"/>
         <w:ind w:left="708"/>
         <w:rPr>
@@ -24306,7 +25638,503 @@
           <w:rFonts w:ascii="Calibri" w:hAnsi="Calibri" w:eastAsia="Calibri" w:cs="Calibri" w:asciiTheme="minorAscii" w:hAnsiTheme="minorAscii" w:eastAsiaTheme="minorAscii" w:cstheme="minorAscii"/>
           <w:b w:val="0"/>
           <w:bCs w:val="0"/>
-          <w:color w:val="0D0D0D" w:themeColor="text1" w:themeTint="F2" w:themeShade="FF"/>
+          <w:color w:val="000000" w:themeColor="text1" w:themeTint="FF" w:themeShade="FF"/>
+          <w:sz w:val="22"/>
+          <w:szCs w:val="22"/>
+        </w:rPr>
+      </w:pPr>
+      <w:r>
+        <w:rPr>
+          <w:b w:val="0"/>
+          <w:bCs w:val="0"/>
+          <w:color w:val="000000" w:themeColor="text1" w:themeTint="FF" w:themeShade="FF"/>
+        </w:rPr>
+        <w:t>Nessuna delle altre risposte</w:t>
+      </w:r>
+    </w:p>
+    <w:p>
+      <w:pPr>
+        <w:pStyle w:val="Paragrafoelenco"/>
+        <w:numPr>
+          <w:ilvl w:val="0"/>
+          <w:numId w:val="79"/>
+        </w:numPr>
+        <w:rPr>
+          <w:rFonts w:ascii="Calibri" w:hAnsi="Calibri" w:eastAsia="Calibri" w:cs="Calibri" w:asciiTheme="minorAscii" w:hAnsiTheme="minorAscii" w:eastAsiaTheme="minorAscii" w:cstheme="minorAscii"/>
+          <w:b w:val="1"/>
+          <w:bCs w:val="1"/>
+          <w:color w:val="000000" w:themeColor="text1" w:themeTint="FF" w:themeShade="FF"/>
+          <w:sz w:val="24"/>
+          <w:szCs w:val="24"/>
+        </w:rPr>
+      </w:pPr>
+      <w:r>
+        <w:rPr>
+          <w:b w:val="1"/>
+          <w:bCs w:val="1"/>
+          <w:sz w:val="24"/>
+          <w:szCs w:val="24"/>
+        </w:rPr>
+        <w:t>In ML 4+3.0 genera come risultato:</w:t>
+      </w:r>
+    </w:p>
+    <w:p>
+      <w:pPr>
+        <w:pStyle w:val="Paragrafoelenco"/>
+        <w:numPr>
+          <w:ilvl w:val="1"/>
+          <w:numId w:val="162"/>
+        </w:numPr>
+        <w:rPr>
+          <w:rFonts w:ascii="Calibri" w:hAnsi="Calibri" w:eastAsia="Calibri" w:cs="Calibri" w:asciiTheme="minorAscii" w:hAnsiTheme="minorAscii" w:eastAsiaTheme="minorAscii" w:cstheme="minorAscii"/>
+          <w:b w:val="1"/>
+          <w:bCs w:val="1"/>
+          <w:color w:val="404040" w:themeColor="text1" w:themeTint="BF" w:themeShade="FF"/>
+          <w:sz w:val="22"/>
+          <w:szCs w:val="22"/>
+        </w:rPr>
+      </w:pPr>
+      <w:r>
+        <w:rPr>
+          <w:b w:val="1"/>
+          <w:bCs w:val="1"/>
+          <w:color w:val="404040" w:themeColor="text1" w:themeTint="BF" w:themeShade="FF"/>
+        </w:rPr>
+        <w:t>Errore di tipo</w:t>
+      </w:r>
+    </w:p>
+    <w:p>
+      <w:pPr>
+        <w:pStyle w:val="Paragrafoelenco"/>
+        <w:numPr>
+          <w:ilvl w:val="1"/>
+          <w:numId w:val="79"/>
+        </w:numPr>
+        <w:rPr>
+          <w:rFonts w:ascii="Calibri" w:hAnsi="Calibri" w:eastAsia="Calibri" w:cs="Calibri" w:asciiTheme="minorAscii" w:hAnsiTheme="minorAscii" w:eastAsiaTheme="minorAscii" w:cstheme="minorAscii"/>
+          <w:sz w:val="22"/>
+          <w:szCs w:val="22"/>
+        </w:rPr>
+      </w:pPr>
+      <w:r>
+        <w:rPr/>
+        <w:t>7.0</w:t>
+      </w:r>
+    </w:p>
+    <w:p>
+      <w:pPr>
+        <w:pStyle w:val="Paragrafoelenco"/>
+        <w:numPr>
+          <w:ilvl w:val="1"/>
+          <w:numId w:val="79"/>
+        </w:numPr>
+        <w:rPr>
+          <w:rFonts w:ascii="Calibri" w:hAnsi="Calibri" w:eastAsia="Calibri" w:cs="Calibri" w:asciiTheme="minorAscii" w:hAnsiTheme="minorAscii" w:eastAsiaTheme="minorAscii" w:cstheme="minorAscii"/>
+          <w:sz w:val="22"/>
+          <w:szCs w:val="22"/>
+        </w:rPr>
+      </w:pPr>
+      <w:r>
+        <w:rPr/>
+        <w:t>Nessuna delle altre risposte</w:t>
+      </w:r>
+    </w:p>
+    <w:p>
+      <w:pPr>
+        <w:pStyle w:val="Paragrafoelenco"/>
+        <w:numPr>
+          <w:ilvl w:val="1"/>
+          <w:numId w:val="79"/>
+        </w:numPr>
+        <w:rPr>
+          <w:rFonts w:ascii="Calibri" w:hAnsi="Calibri" w:eastAsia="Calibri" w:cs="Calibri" w:asciiTheme="minorAscii" w:hAnsiTheme="minorAscii" w:eastAsiaTheme="minorAscii" w:cstheme="minorAscii"/>
+          <w:sz w:val="22"/>
+          <w:szCs w:val="22"/>
+        </w:rPr>
+      </w:pPr>
+      <w:r>
+        <w:rPr/>
+        <w:t>Dipende dall'implementazione</w:t>
+      </w:r>
+    </w:p>
+    <w:p>
+      <w:pPr>
+        <w:pStyle w:val="Paragrafoelenco"/>
+        <w:numPr>
+          <w:ilvl w:val="1"/>
+          <w:numId w:val="79"/>
+        </w:numPr>
+        <w:rPr>
+          <w:rFonts w:ascii="Calibri" w:hAnsi="Calibri" w:eastAsia="Calibri" w:cs="Calibri" w:asciiTheme="minorAscii" w:hAnsiTheme="minorAscii" w:eastAsiaTheme="minorAscii" w:cstheme="minorAscii"/>
+          <w:sz w:val="22"/>
+          <w:szCs w:val="22"/>
+        </w:rPr>
+      </w:pPr>
+      <w:r>
+        <w:rPr/>
+        <w:t>7</w:t>
+      </w:r>
+    </w:p>
+    <w:p>
+      <w:pPr>
+        <w:pStyle w:val="Paragrafoelenco"/>
+        <w:numPr>
+          <w:ilvl w:val="0"/>
+          <w:numId w:val="79"/>
+        </w:numPr>
+        <w:rPr>
+          <w:rFonts w:ascii="Calibri" w:hAnsi="Calibri" w:eastAsia="Calibri" w:cs="Calibri" w:asciiTheme="minorAscii" w:hAnsiTheme="minorAscii" w:eastAsiaTheme="minorAscii" w:cstheme="minorAscii"/>
+          <w:b w:val="1"/>
+          <w:bCs w:val="1"/>
+          <w:color w:val="000000" w:themeColor="text1" w:themeTint="FF" w:themeShade="FF"/>
+          <w:sz w:val="24"/>
+          <w:szCs w:val="24"/>
+        </w:rPr>
+      </w:pPr>
+      <w:r>
+        <w:rPr>
+          <w:b w:val="1"/>
+          <w:bCs w:val="1"/>
+          <w:sz w:val="24"/>
+          <w:szCs w:val="24"/>
+        </w:rPr>
+        <w:t>si assuma che A sia un array di lunghezza 40. Trovare il 30simo elemento</w:t>
+      </w:r>
+    </w:p>
+    <w:p>
+      <w:pPr>
+        <w:pStyle w:val="Paragrafoelenco"/>
+        <w:numPr>
+          <w:ilvl w:val="1"/>
+          <w:numId w:val="79"/>
+        </w:numPr>
+        <w:rPr>
+          <w:rFonts w:ascii="Calibri" w:hAnsi="Calibri" w:eastAsia="Calibri" w:cs="Calibri" w:asciiTheme="minorAscii" w:hAnsiTheme="minorAscii" w:eastAsiaTheme="minorAscii" w:cstheme="minorAscii"/>
+          <w:sz w:val="22"/>
+          <w:szCs w:val="22"/>
+        </w:rPr>
+      </w:pPr>
+      <w:r>
+        <w:rPr/>
+        <w:t>Array.sub(A,30)</w:t>
+      </w:r>
+    </w:p>
+    <w:p>
+      <w:pPr>
+        <w:pStyle w:val="Paragrafoelenco"/>
+        <w:numPr>
+          <w:ilvl w:val="1"/>
+          <w:numId w:val="79"/>
+        </w:numPr>
+        <w:rPr>
+          <w:rFonts w:ascii="Calibri" w:hAnsi="Calibri" w:eastAsia="Calibri" w:cs="Calibri" w:asciiTheme="minorAscii" w:hAnsiTheme="minorAscii" w:eastAsiaTheme="minorAscii" w:cstheme="minorAscii"/>
+          <w:sz w:val="22"/>
+          <w:szCs w:val="22"/>
+        </w:rPr>
+      </w:pPr>
+      <w:r>
+        <w:rPr/>
+        <w:t>Array.sub(A,29)</w:t>
+      </w:r>
+    </w:p>
+    <w:p>
+      <w:pPr>
+        <w:pStyle w:val="Paragrafoelenco"/>
+        <w:numPr>
+          <w:ilvl w:val="1"/>
+          <w:numId w:val="79"/>
+        </w:numPr>
+        <w:rPr>
+          <w:rFonts w:ascii="Calibri" w:hAnsi="Calibri" w:eastAsia="Calibri" w:cs="Calibri" w:asciiTheme="minorAscii" w:hAnsiTheme="minorAscii" w:eastAsiaTheme="minorAscii" w:cstheme="minorAscii"/>
+          <w:sz w:val="22"/>
+          <w:szCs w:val="22"/>
+        </w:rPr>
+      </w:pPr>
+      <w:r>
+        <w:rPr/>
+        <w:t>Nessuna delle altre risposte</w:t>
+      </w:r>
+    </w:p>
+    <w:p>
+      <w:pPr>
+        <w:pStyle w:val="Paragrafoelenco"/>
+        <w:numPr>
+          <w:ilvl w:val="1"/>
+          <w:numId w:val="167"/>
+        </w:numPr>
+        <w:rPr>
+          <w:rFonts w:ascii="Calibri" w:hAnsi="Calibri" w:eastAsia="Calibri" w:cs="Calibri" w:asciiTheme="minorAscii" w:hAnsiTheme="minorAscii" w:eastAsiaTheme="minorAscii" w:cstheme="minorAscii"/>
+          <w:b w:val="1"/>
+          <w:bCs w:val="1"/>
+          <w:color w:val="404040" w:themeColor="text1" w:themeTint="BF" w:themeShade="FF"/>
+          <w:sz w:val="22"/>
+          <w:szCs w:val="22"/>
+        </w:rPr>
+      </w:pPr>
+      <w:r>
+        <w:rPr>
+          <w:b w:val="1"/>
+          <w:bCs w:val="1"/>
+          <w:color w:val="404040" w:themeColor="text1" w:themeTint="BF" w:themeShade="FF"/>
+        </w:rPr>
+        <w:t>sub(A,29)</w:t>
+      </w:r>
+    </w:p>
+    <w:p>
+      <w:pPr>
+        <w:pStyle w:val="Paragrafoelenco"/>
+        <w:numPr>
+          <w:ilvl w:val="1"/>
+          <w:numId w:val="79"/>
+        </w:numPr>
+        <w:rPr>
+          <w:rFonts w:ascii="Calibri" w:hAnsi="Calibri" w:eastAsia="Calibri" w:cs="Calibri" w:asciiTheme="minorAscii" w:hAnsiTheme="minorAscii" w:eastAsiaTheme="minorAscii" w:cstheme="minorAscii"/>
+          <w:sz w:val="22"/>
+          <w:szCs w:val="22"/>
+        </w:rPr>
+      </w:pPr>
+      <w:proofErr w:type="gramStart"/>
+      <w:r>
+        <w:rPr/>
+        <w:t>A[</w:t>
+      </w:r>
+      <w:proofErr w:type="gramEnd"/>
+      <w:r>
+        <w:rPr/>
+        <w:t>30]</w:t>
+      </w:r>
+    </w:p>
+    <w:p>
+      <w:pPr>
+        <w:pStyle w:val="Paragrafoelenco"/>
+        <w:numPr>
+          <w:ilvl w:val="0"/>
+          <w:numId w:val="79"/>
+        </w:numPr>
+        <w:rPr>
+          <w:rFonts w:ascii="Calibri" w:hAnsi="Calibri" w:eastAsia="Calibri" w:cs="Calibri" w:asciiTheme="minorAscii" w:hAnsiTheme="minorAscii" w:eastAsiaTheme="minorAscii" w:cstheme="minorAscii"/>
+          <w:sz w:val="22"/>
+          <w:szCs w:val="22"/>
+        </w:rPr>
+      </w:pPr>
+      <w:r>
+        <w:rPr>
+          <w:b w:val="1"/>
+          <w:bCs w:val="1"/>
+          <w:sz w:val="24"/>
+          <w:szCs w:val="24"/>
+        </w:rPr>
+        <w:t xml:space="preserve">Indicare il risultato di Struct2.x = Struct2.i; Dato il seguente programma ML: </w:t>
+      </w:r>
+      <w:r>
+        <w:rPr/>
+        <w:t xml:space="preserve"> </w:t>
+      </w:r>
+      <w:proofErr w:type="spellStart"/>
+      <w:r>
+        <w:rPr/>
+        <w:t>structure</w:t>
+      </w:r>
+      <w:proofErr w:type="spellEnd"/>
+      <w:r>
+        <w:rPr/>
+        <w:t xml:space="preserve"> Struct1 = </w:t>
+      </w:r>
+      <w:proofErr w:type="spellStart"/>
+      <w:r>
+        <w:rPr/>
+        <w:t>struct</w:t>
+      </w:r>
+      <w:proofErr w:type="spellEnd"/>
+      <w:r>
+        <w:rPr/>
+        <w:t xml:space="preserve">; val i = 3; </w:t>
+      </w:r>
+      <w:proofErr w:type="spellStart"/>
+      <w:r>
+        <w:rPr/>
+        <w:t>type</w:t>
+      </w:r>
+      <w:proofErr w:type="spellEnd"/>
+      <w:r>
+        <w:rPr/>
+        <w:t xml:space="preserve"> t = </w:t>
+      </w:r>
+      <w:proofErr w:type="spellStart"/>
+      <w:r>
+        <w:rPr/>
+        <w:t>int</w:t>
+      </w:r>
+      <w:proofErr w:type="spellEnd"/>
+      <w:r>
+        <w:rPr/>
+        <w:t xml:space="preserve">; val x = 4; end; signature SIG1 = </w:t>
+      </w:r>
+      <w:proofErr w:type="spellStart"/>
+      <w:r>
+        <w:rPr/>
+        <w:t>sig</w:t>
+      </w:r>
+      <w:proofErr w:type="spellEnd"/>
+      <w:r>
+        <w:rPr/>
+        <w:t xml:space="preserve">; val </w:t>
+      </w:r>
+      <w:proofErr w:type="spellStart"/>
+      <w:r>
+        <w:rPr/>
+        <w:t>i:int</w:t>
+      </w:r>
+      <w:proofErr w:type="spellEnd"/>
+      <w:r>
+        <w:rPr/>
+        <w:t xml:space="preserve">; </w:t>
+      </w:r>
+      <w:proofErr w:type="spellStart"/>
+      <w:r>
+        <w:rPr/>
+        <w:t>type</w:t>
+      </w:r>
+      <w:proofErr w:type="spellEnd"/>
+      <w:r>
+        <w:rPr/>
+        <w:t xml:space="preserve"> t; val x: t; end; </w:t>
+      </w:r>
+      <w:proofErr w:type="spellStart"/>
+      <w:r>
+        <w:rPr/>
+        <w:t>structure</w:t>
+      </w:r>
+      <w:proofErr w:type="spellEnd"/>
+      <w:r>
+        <w:rPr/>
+        <w:t xml:space="preserve"> Struct2:&gt; SIG1 = Struct1;</w:t>
+      </w:r>
+    </w:p>
+    <w:p>
+      <w:pPr>
+        <w:pStyle w:val="Paragrafoelenco"/>
+        <w:numPr>
+          <w:ilvl w:val="1"/>
+          <w:numId w:val="79"/>
+        </w:numPr>
+        <w:rPr>
+          <w:rFonts w:ascii="Calibri" w:hAnsi="Calibri" w:eastAsia="Calibri" w:cs="Calibri" w:asciiTheme="minorAscii" w:hAnsiTheme="minorAscii" w:eastAsiaTheme="minorAscii" w:cstheme="minorAscii"/>
+          <w:sz w:val="22"/>
+          <w:szCs w:val="22"/>
+        </w:rPr>
+      </w:pPr>
+      <w:r>
+        <w:rPr/>
+        <w:t>Nessuna delle altre risposte</w:t>
+      </w:r>
+    </w:p>
+    <w:p>
+      <w:pPr>
+        <w:pStyle w:val="Paragrafoelenco"/>
+        <w:numPr>
+          <w:ilvl w:val="1"/>
+          <w:numId w:val="79"/>
+        </w:numPr>
+        <w:rPr>
+          <w:rFonts w:ascii="Calibri" w:hAnsi="Calibri" w:eastAsia="Calibri" w:cs="Calibri" w:asciiTheme="minorAscii" w:hAnsiTheme="minorAscii" w:eastAsiaTheme="minorAscii" w:cstheme="minorAscii"/>
+          <w:sz w:val="22"/>
+          <w:szCs w:val="22"/>
+        </w:rPr>
+      </w:pPr>
+      <w:r>
+        <w:rPr/>
+        <w:t>3</w:t>
+      </w:r>
+    </w:p>
+    <w:p>
+      <w:pPr>
+        <w:pStyle w:val="Paragrafoelenco"/>
+        <w:numPr>
+          <w:ilvl w:val="1"/>
+          <w:numId w:val="79"/>
+        </w:numPr>
+        <w:rPr>
+          <w:rFonts w:ascii="Calibri" w:hAnsi="Calibri" w:eastAsia="Calibri" w:cs="Calibri" w:asciiTheme="minorAscii" w:hAnsiTheme="minorAscii" w:eastAsiaTheme="minorAscii" w:cstheme="minorAscii"/>
+          <w:sz w:val="22"/>
+          <w:szCs w:val="22"/>
+        </w:rPr>
+      </w:pPr>
+      <w:r>
+        <w:rPr/>
+        <w:t>false</w:t>
+      </w:r>
+    </w:p>
+    <w:p>
+      <w:pPr>
+        <w:pStyle w:val="Paragrafoelenco"/>
+        <w:numPr>
+          <w:ilvl w:val="1"/>
+          <w:numId w:val="168"/>
+        </w:numPr>
+        <w:rPr>
+          <w:rFonts w:ascii="Calibri" w:hAnsi="Calibri" w:eastAsia="Calibri" w:cs="Calibri" w:asciiTheme="minorAscii" w:hAnsiTheme="minorAscii" w:eastAsiaTheme="minorAscii" w:cstheme="minorAscii"/>
+          <w:color w:val="404040" w:themeColor="text1" w:themeTint="BF" w:themeShade="FF"/>
+          <w:sz w:val="22"/>
+          <w:szCs w:val="22"/>
+        </w:rPr>
+      </w:pPr>
+      <w:proofErr w:type="spellStart"/>
+      <w:r>
+        <w:rPr>
+          <w:b w:val="1"/>
+          <w:bCs w:val="1"/>
+          <w:color w:val="404040" w:themeColor="text1" w:themeTint="BF" w:themeShade="FF"/>
+        </w:rPr>
+        <w:t>type</w:t>
+      </w:r>
+      <w:proofErr w:type="spellEnd"/>
+      <w:r>
+        <w:rPr>
+          <w:b w:val="1"/>
+          <w:bCs w:val="1"/>
+          <w:color w:val="404040" w:themeColor="text1" w:themeTint="BF" w:themeShade="FF"/>
+        </w:rPr>
+        <w:t xml:space="preserve"> </w:t>
+      </w:r>
+      <w:proofErr w:type="spellStart"/>
+      <w:r>
+        <w:rPr>
+          <w:b w:val="1"/>
+          <w:bCs w:val="1"/>
+          <w:color w:val="404040" w:themeColor="text1" w:themeTint="BF" w:themeShade="FF"/>
+        </w:rPr>
+        <w:t>error</w:t>
+      </w:r>
+      <w:proofErr w:type="spellEnd"/>
+    </w:p>
+    <w:p>
+      <w:pPr>
+        <w:pStyle w:val="Paragrafoelenco"/>
+        <w:numPr>
+          <w:ilvl w:val="1"/>
+          <w:numId w:val="79"/>
+        </w:numPr>
+        <w:rPr>
+          <w:rFonts w:ascii="Calibri" w:hAnsi="Calibri" w:eastAsia="Calibri" w:cs="Calibri" w:asciiTheme="minorAscii" w:hAnsiTheme="minorAscii" w:eastAsiaTheme="minorAscii" w:cstheme="minorAscii"/>
+          <w:sz w:val="22"/>
+          <w:szCs w:val="22"/>
+        </w:rPr>
+      </w:pPr>
+      <w:r>
+        <w:rPr/>
+        <w:t>true</w:t>
+      </w:r>
+    </w:p>
+    <w:p>
+      <w:pPr>
+        <w:pStyle w:val="Normale"/>
+        <w:ind w:left="0"/>
+        <w:rPr>
+          <w:rFonts w:ascii="Calibri" w:hAnsi="Calibri" w:eastAsia="Calibri" w:cs="Calibri" w:asciiTheme="minorAscii" w:hAnsiTheme="minorAscii" w:eastAsiaTheme="minorAscii" w:cstheme="minorAscii"/>
+          <w:b w:val="0"/>
+          <w:bCs w:val="0"/>
+          <w:color w:val="000000" w:themeColor="text1" w:themeTint="FF" w:themeShade="FF"/>
           <w:sz w:val="22"/>
           <w:szCs w:val="22"/>
         </w:rPr>
@@ -24317,14 +26145,6 @@
           <w:docGrid w:linePitch="360"/>
         </w:sectPr>
       </w:pPr>
-      <w:r>
-        <w:rPr>
-          <w:b w:val="0"/>
-          <w:bCs w:val="0"/>
-          <w:color w:val="0D0D0D" w:themeColor="text1" w:themeTint="F2" w:themeShade="FF"/>
-        </w:rPr>
-        <w:t>Nessuna delle altre risposte</w:t>
-      </w:r>
     </w:p>
     <w:p>
       <w:pPr>
@@ -36870,6 +38690,1014 @@
 
 <file path=word/numbering.xml><?xml version="1.0" encoding="utf-8"?>
 <w:numbering xmlns:wpc="http://schemas.microsoft.com/office/word/2010/wordprocessingCanvas" xmlns:cx="http://schemas.microsoft.com/office/drawing/2014/chartex" xmlns:cx1="http://schemas.microsoft.com/office/drawing/2015/9/8/chartex" xmlns:cx2="http://schemas.microsoft.com/office/drawing/2015/10/21/chartex" xmlns:cx3="http://schemas.microsoft.com/office/drawing/2016/5/9/chartex" xmlns:cx4="http://schemas.microsoft.com/office/drawing/2016/5/10/chartex" xmlns:cx5="http://schemas.microsoft.com/office/drawing/2016/5/11/chartex" xmlns:cx6="http://schemas.microsoft.com/office/drawing/2016/5/12/chartex" xmlns:cx7="http://schemas.microsoft.com/office/drawing/2016/5/13/chartex" xmlns:cx8="http://schemas.microsoft.com/office/drawing/2016/5/14/chartex" xmlns:mc="http://schemas.openxmlformats.org/markup-compatibility/2006" xmlns:aink="http://schemas.microsoft.com/office/drawing/2016/ink" xmlns:am3d="http://schemas.microsoft.com/office/drawing/2017/model3d" xmlns:o="urn:schemas-microsoft-com:office:office" xmlns:r="http://schemas.openxmlformats.org/officeDocument/2006/relationships" xmlns:m="http://schemas.openxmlformats.org/officeDocument/2006/math" xmlns:v="urn:schemas-microsoft-com:vml" xmlns:wp14="http://schemas.microsoft.com/office/word/2010/wordprocessingDrawing" xmlns:wp="http://schemas.openxmlformats.org/drawingml/2006/wordprocessingDrawing" xmlns:w10="urn:schemas-microsoft-com:office:word" xmlns:w="http://schemas.openxmlformats.org/wordprocessingml/2006/main" xmlns:w14="http://schemas.microsoft.com/office/word/2010/wordml" xmlns:w15="http://schemas.microsoft.com/office/word/2012/wordml" xmlns:w16cex="http://schemas.microsoft.com/office/word/2018/wordml/cex" xmlns:w16cid="http://schemas.microsoft.com/office/word/2016/wordml/cid" xmlns:w16="http://schemas.microsoft.com/office/word/2018/wordml" xmlns:w16se="http://schemas.microsoft.com/office/word/2015/wordml/symex" xmlns:wpg="http://schemas.microsoft.com/office/word/2010/wordprocessingGroup" xmlns:wpi="http://schemas.microsoft.com/office/word/2010/wordprocessingInk" xmlns:wne="http://schemas.microsoft.com/office/word/2006/wordml" xmlns:wps="http://schemas.microsoft.com/office/word/2010/wordprocessingShape" mc:Ignorable="w14 w15 w16se w16cid w16 w16cex wp14">
+  <w:abstractNum xmlns:w="http://schemas.openxmlformats.org/wordprocessingml/2006/main" w:abstractNumId="167">
+    <w:nsid w:val="7056325a"/>
+    <w:multiLevelType xmlns:w="http://schemas.openxmlformats.org/wordprocessingml/2006/main" w:val="hybridMultilevel"/>
+    <w:lvl xmlns:w="http://schemas.openxmlformats.org/wordprocessingml/2006/main" w:ilvl="0">
+      <w:start w:val="1"/>
+      <w:numFmt w:val="bullet"/>
+      <w:lvlText w:val=""/>
+      <w:lvlJc w:val="left"/>
+      <w:pPr>
+        <w:ind w:left="720" w:hanging="360"/>
+      </w:pPr>
+      <w:rPr>
+        <w:rFonts w:hint="default" w:ascii="Symbol" w:hAnsi="Symbol"/>
+      </w:rPr>
+    </w:lvl>
+    <w:lvl xmlns:w="http://schemas.openxmlformats.org/wordprocessingml/2006/main" w:ilvl="1">
+      <w:start w:val="1"/>
+      <w:numFmt w:val="bullet"/>
+      <w:lvlText w:val=""/>
+      <w:lvlJc w:val="left"/>
+      <w:pPr>
+        <w:ind w:left="1440" w:hanging="360"/>
+      </w:pPr>
+      <w:rPr>
+        <w:rFonts w:hint="default" w:ascii="Symbol" w:hAnsi="Symbol"/>
+      </w:rPr>
+    </w:lvl>
+    <w:lvl xmlns:w="http://schemas.openxmlformats.org/wordprocessingml/2006/main" w:ilvl="2">
+      <w:start w:val="1"/>
+      <w:numFmt w:val="bullet"/>
+      <w:lvlText w:val=""/>
+      <w:lvlJc w:val="left"/>
+      <w:pPr>
+        <w:ind w:left="2160" w:hanging="360"/>
+      </w:pPr>
+      <w:rPr>
+        <w:rFonts w:hint="default" w:ascii="Wingdings" w:hAnsi="Wingdings"/>
+      </w:rPr>
+    </w:lvl>
+    <w:lvl xmlns:w="http://schemas.openxmlformats.org/wordprocessingml/2006/main" w:ilvl="3">
+      <w:start w:val="1"/>
+      <w:numFmt w:val="bullet"/>
+      <w:lvlText w:val=""/>
+      <w:lvlJc w:val="left"/>
+      <w:pPr>
+        <w:ind w:left="2880" w:hanging="360"/>
+      </w:pPr>
+      <w:rPr>
+        <w:rFonts w:hint="default" w:ascii="Symbol" w:hAnsi="Symbol"/>
+      </w:rPr>
+    </w:lvl>
+    <w:lvl xmlns:w="http://schemas.openxmlformats.org/wordprocessingml/2006/main" w:ilvl="4">
+      <w:start w:val="1"/>
+      <w:numFmt w:val="bullet"/>
+      <w:lvlText w:val="o"/>
+      <w:lvlJc w:val="left"/>
+      <w:pPr>
+        <w:ind w:left="3600" w:hanging="360"/>
+      </w:pPr>
+      <w:rPr>
+        <w:rFonts w:hint="default" w:ascii="Courier New" w:hAnsi="Courier New"/>
+      </w:rPr>
+    </w:lvl>
+    <w:lvl xmlns:w="http://schemas.openxmlformats.org/wordprocessingml/2006/main" w:ilvl="5">
+      <w:start w:val="1"/>
+      <w:numFmt w:val="bullet"/>
+      <w:lvlText w:val=""/>
+      <w:lvlJc w:val="left"/>
+      <w:pPr>
+        <w:ind w:left="4320" w:hanging="360"/>
+      </w:pPr>
+      <w:rPr>
+        <w:rFonts w:hint="default" w:ascii="Wingdings" w:hAnsi="Wingdings"/>
+      </w:rPr>
+    </w:lvl>
+    <w:lvl xmlns:w="http://schemas.openxmlformats.org/wordprocessingml/2006/main" w:ilvl="6">
+      <w:start w:val="1"/>
+      <w:numFmt w:val="bullet"/>
+      <w:lvlText w:val=""/>
+      <w:lvlJc w:val="left"/>
+      <w:pPr>
+        <w:ind w:left="5040" w:hanging="360"/>
+      </w:pPr>
+      <w:rPr>
+        <w:rFonts w:hint="default" w:ascii="Symbol" w:hAnsi="Symbol"/>
+      </w:rPr>
+    </w:lvl>
+    <w:lvl xmlns:w="http://schemas.openxmlformats.org/wordprocessingml/2006/main" w:ilvl="7">
+      <w:start w:val="1"/>
+      <w:numFmt w:val="bullet"/>
+      <w:lvlText w:val="o"/>
+      <w:lvlJc w:val="left"/>
+      <w:pPr>
+        <w:ind w:left="5760" w:hanging="360"/>
+      </w:pPr>
+      <w:rPr>
+        <w:rFonts w:hint="default" w:ascii="Courier New" w:hAnsi="Courier New"/>
+      </w:rPr>
+    </w:lvl>
+    <w:lvl xmlns:w="http://schemas.openxmlformats.org/wordprocessingml/2006/main" w:ilvl="8">
+      <w:start w:val="1"/>
+      <w:numFmt w:val="bullet"/>
+      <w:lvlText w:val=""/>
+      <w:lvlJc w:val="left"/>
+      <w:pPr>
+        <w:ind w:left="6480" w:hanging="360"/>
+      </w:pPr>
+      <w:rPr>
+        <w:rFonts w:hint="default" w:ascii="Wingdings" w:hAnsi="Wingdings"/>
+      </w:rPr>
+    </w:lvl>
+  </w:abstractNum>
+  <w:abstractNum xmlns:w="http://schemas.openxmlformats.org/wordprocessingml/2006/main" w:abstractNumId="166">
+    <w:nsid w:val="1d9a034f"/>
+    <w:multiLevelType xmlns:w="http://schemas.openxmlformats.org/wordprocessingml/2006/main" w:val="hybridMultilevel"/>
+    <w:lvl xmlns:w="http://schemas.openxmlformats.org/wordprocessingml/2006/main" w:ilvl="0">
+      <w:start w:val="1"/>
+      <w:numFmt w:val="bullet"/>
+      <w:lvlText w:val=""/>
+      <w:lvlJc w:val="left"/>
+      <w:pPr>
+        <w:ind w:left="720" w:hanging="360"/>
+      </w:pPr>
+      <w:rPr>
+        <w:rFonts w:hint="default" w:ascii="Symbol" w:hAnsi="Symbol"/>
+      </w:rPr>
+    </w:lvl>
+    <w:lvl xmlns:w="http://schemas.openxmlformats.org/wordprocessingml/2006/main" w:ilvl="1">
+      <w:start w:val="1"/>
+      <w:numFmt w:val="bullet"/>
+      <w:lvlText w:val=""/>
+      <w:lvlJc w:val="left"/>
+      <w:pPr>
+        <w:ind w:left="1440" w:hanging="360"/>
+      </w:pPr>
+      <w:rPr>
+        <w:rFonts w:hint="default" w:ascii="Symbol" w:hAnsi="Symbol"/>
+      </w:rPr>
+    </w:lvl>
+    <w:lvl xmlns:w="http://schemas.openxmlformats.org/wordprocessingml/2006/main" w:ilvl="2">
+      <w:start w:val="1"/>
+      <w:numFmt w:val="bullet"/>
+      <w:lvlText w:val=""/>
+      <w:lvlJc w:val="left"/>
+      <w:pPr>
+        <w:ind w:left="2160" w:hanging="360"/>
+      </w:pPr>
+      <w:rPr>
+        <w:rFonts w:hint="default" w:ascii="Wingdings" w:hAnsi="Wingdings"/>
+      </w:rPr>
+    </w:lvl>
+    <w:lvl xmlns:w="http://schemas.openxmlformats.org/wordprocessingml/2006/main" w:ilvl="3">
+      <w:start w:val="1"/>
+      <w:numFmt w:val="bullet"/>
+      <w:lvlText w:val=""/>
+      <w:lvlJc w:val="left"/>
+      <w:pPr>
+        <w:ind w:left="2880" w:hanging="360"/>
+      </w:pPr>
+      <w:rPr>
+        <w:rFonts w:hint="default" w:ascii="Symbol" w:hAnsi="Symbol"/>
+      </w:rPr>
+    </w:lvl>
+    <w:lvl xmlns:w="http://schemas.openxmlformats.org/wordprocessingml/2006/main" w:ilvl="4">
+      <w:start w:val="1"/>
+      <w:numFmt w:val="bullet"/>
+      <w:lvlText w:val="o"/>
+      <w:lvlJc w:val="left"/>
+      <w:pPr>
+        <w:ind w:left="3600" w:hanging="360"/>
+      </w:pPr>
+      <w:rPr>
+        <w:rFonts w:hint="default" w:ascii="Courier New" w:hAnsi="Courier New"/>
+      </w:rPr>
+    </w:lvl>
+    <w:lvl xmlns:w="http://schemas.openxmlformats.org/wordprocessingml/2006/main" w:ilvl="5">
+      <w:start w:val="1"/>
+      <w:numFmt w:val="bullet"/>
+      <w:lvlText w:val=""/>
+      <w:lvlJc w:val="left"/>
+      <w:pPr>
+        <w:ind w:left="4320" w:hanging="360"/>
+      </w:pPr>
+      <w:rPr>
+        <w:rFonts w:hint="default" w:ascii="Wingdings" w:hAnsi="Wingdings"/>
+      </w:rPr>
+    </w:lvl>
+    <w:lvl xmlns:w="http://schemas.openxmlformats.org/wordprocessingml/2006/main" w:ilvl="6">
+      <w:start w:val="1"/>
+      <w:numFmt w:val="bullet"/>
+      <w:lvlText w:val=""/>
+      <w:lvlJc w:val="left"/>
+      <w:pPr>
+        <w:ind w:left="5040" w:hanging="360"/>
+      </w:pPr>
+      <w:rPr>
+        <w:rFonts w:hint="default" w:ascii="Symbol" w:hAnsi="Symbol"/>
+      </w:rPr>
+    </w:lvl>
+    <w:lvl xmlns:w="http://schemas.openxmlformats.org/wordprocessingml/2006/main" w:ilvl="7">
+      <w:start w:val="1"/>
+      <w:numFmt w:val="bullet"/>
+      <w:lvlText w:val="o"/>
+      <w:lvlJc w:val="left"/>
+      <w:pPr>
+        <w:ind w:left="5760" w:hanging="360"/>
+      </w:pPr>
+      <w:rPr>
+        <w:rFonts w:hint="default" w:ascii="Courier New" w:hAnsi="Courier New"/>
+      </w:rPr>
+    </w:lvl>
+    <w:lvl xmlns:w="http://schemas.openxmlformats.org/wordprocessingml/2006/main" w:ilvl="8">
+      <w:start w:val="1"/>
+      <w:numFmt w:val="bullet"/>
+      <w:lvlText w:val=""/>
+      <w:lvlJc w:val="left"/>
+      <w:pPr>
+        <w:ind w:left="6480" w:hanging="360"/>
+      </w:pPr>
+      <w:rPr>
+        <w:rFonts w:hint="default" w:ascii="Wingdings" w:hAnsi="Wingdings"/>
+      </w:rPr>
+    </w:lvl>
+  </w:abstractNum>
+  <w:abstractNum xmlns:w="http://schemas.openxmlformats.org/wordprocessingml/2006/main" w:abstractNumId="165">
+    <w:nsid w:val="12bb1a8c"/>
+    <w:multiLevelType xmlns:w="http://schemas.openxmlformats.org/wordprocessingml/2006/main" w:val="hybridMultilevel"/>
+    <w:lvl xmlns:w="http://schemas.openxmlformats.org/wordprocessingml/2006/main" w:ilvl="0">
+      <w:start w:val="1"/>
+      <w:numFmt w:val="bullet"/>
+      <w:lvlText w:val=""/>
+      <w:lvlJc w:val="left"/>
+      <w:pPr>
+        <w:ind w:left="720" w:hanging="360"/>
+      </w:pPr>
+      <w:rPr>
+        <w:rFonts w:hint="default" w:ascii="Symbol" w:hAnsi="Symbol"/>
+      </w:rPr>
+    </w:lvl>
+    <w:lvl xmlns:w="http://schemas.openxmlformats.org/wordprocessingml/2006/main" w:ilvl="1">
+      <w:start w:val="1"/>
+      <w:numFmt w:val="bullet"/>
+      <w:lvlText w:val=""/>
+      <w:lvlJc w:val="left"/>
+      <w:pPr>
+        <w:ind w:left="1440" w:hanging="360"/>
+      </w:pPr>
+      <w:rPr>
+        <w:rFonts w:hint="default" w:ascii="Symbol" w:hAnsi="Symbol"/>
+      </w:rPr>
+    </w:lvl>
+    <w:lvl xmlns:w="http://schemas.openxmlformats.org/wordprocessingml/2006/main" w:ilvl="2">
+      <w:start w:val="1"/>
+      <w:numFmt w:val="bullet"/>
+      <w:lvlText w:val=""/>
+      <w:lvlJc w:val="left"/>
+      <w:pPr>
+        <w:ind w:left="2160" w:hanging="360"/>
+      </w:pPr>
+      <w:rPr>
+        <w:rFonts w:hint="default" w:ascii="Wingdings" w:hAnsi="Wingdings"/>
+      </w:rPr>
+    </w:lvl>
+    <w:lvl xmlns:w="http://schemas.openxmlformats.org/wordprocessingml/2006/main" w:ilvl="3">
+      <w:start w:val="1"/>
+      <w:numFmt w:val="bullet"/>
+      <w:lvlText w:val=""/>
+      <w:lvlJc w:val="left"/>
+      <w:pPr>
+        <w:ind w:left="2880" w:hanging="360"/>
+      </w:pPr>
+      <w:rPr>
+        <w:rFonts w:hint="default" w:ascii="Symbol" w:hAnsi="Symbol"/>
+      </w:rPr>
+    </w:lvl>
+    <w:lvl xmlns:w="http://schemas.openxmlformats.org/wordprocessingml/2006/main" w:ilvl="4">
+      <w:start w:val="1"/>
+      <w:numFmt w:val="bullet"/>
+      <w:lvlText w:val="o"/>
+      <w:lvlJc w:val="left"/>
+      <w:pPr>
+        <w:ind w:left="3600" w:hanging="360"/>
+      </w:pPr>
+      <w:rPr>
+        <w:rFonts w:hint="default" w:ascii="Courier New" w:hAnsi="Courier New"/>
+      </w:rPr>
+    </w:lvl>
+    <w:lvl xmlns:w="http://schemas.openxmlformats.org/wordprocessingml/2006/main" w:ilvl="5">
+      <w:start w:val="1"/>
+      <w:numFmt w:val="bullet"/>
+      <w:lvlText w:val=""/>
+      <w:lvlJc w:val="left"/>
+      <w:pPr>
+        <w:ind w:left="4320" w:hanging="360"/>
+      </w:pPr>
+      <w:rPr>
+        <w:rFonts w:hint="default" w:ascii="Wingdings" w:hAnsi="Wingdings"/>
+      </w:rPr>
+    </w:lvl>
+    <w:lvl xmlns:w="http://schemas.openxmlformats.org/wordprocessingml/2006/main" w:ilvl="6">
+      <w:start w:val="1"/>
+      <w:numFmt w:val="bullet"/>
+      <w:lvlText w:val=""/>
+      <w:lvlJc w:val="left"/>
+      <w:pPr>
+        <w:ind w:left="5040" w:hanging="360"/>
+      </w:pPr>
+      <w:rPr>
+        <w:rFonts w:hint="default" w:ascii="Symbol" w:hAnsi="Symbol"/>
+      </w:rPr>
+    </w:lvl>
+    <w:lvl xmlns:w="http://schemas.openxmlformats.org/wordprocessingml/2006/main" w:ilvl="7">
+      <w:start w:val="1"/>
+      <w:numFmt w:val="bullet"/>
+      <w:lvlText w:val="o"/>
+      <w:lvlJc w:val="left"/>
+      <w:pPr>
+        <w:ind w:left="5760" w:hanging="360"/>
+      </w:pPr>
+      <w:rPr>
+        <w:rFonts w:hint="default" w:ascii="Courier New" w:hAnsi="Courier New"/>
+      </w:rPr>
+    </w:lvl>
+    <w:lvl xmlns:w="http://schemas.openxmlformats.org/wordprocessingml/2006/main" w:ilvl="8">
+      <w:start w:val="1"/>
+      <w:numFmt w:val="bullet"/>
+      <w:lvlText w:val=""/>
+      <w:lvlJc w:val="left"/>
+      <w:pPr>
+        <w:ind w:left="6480" w:hanging="360"/>
+      </w:pPr>
+      <w:rPr>
+        <w:rFonts w:hint="default" w:ascii="Wingdings" w:hAnsi="Wingdings"/>
+      </w:rPr>
+    </w:lvl>
+  </w:abstractNum>
+  <w:abstractNum xmlns:w="http://schemas.openxmlformats.org/wordprocessingml/2006/main" w:abstractNumId="164">
+    <w:nsid w:val="178382af"/>
+    <w:multiLevelType xmlns:w="http://schemas.openxmlformats.org/wordprocessingml/2006/main" w:val="hybridMultilevel"/>
+    <w:lvl xmlns:w="http://schemas.openxmlformats.org/wordprocessingml/2006/main" w:ilvl="0">
+      <w:start w:val="1"/>
+      <w:numFmt w:val="bullet"/>
+      <w:lvlText w:val=""/>
+      <w:lvlJc w:val="left"/>
+      <w:pPr>
+        <w:ind w:left="720" w:hanging="360"/>
+      </w:pPr>
+      <w:rPr>
+        <w:rFonts w:hint="default" w:ascii="Symbol" w:hAnsi="Symbol"/>
+      </w:rPr>
+    </w:lvl>
+    <w:lvl xmlns:w="http://schemas.openxmlformats.org/wordprocessingml/2006/main" w:ilvl="1">
+      <w:start w:val="1"/>
+      <w:numFmt w:val="bullet"/>
+      <w:lvlText w:val=""/>
+      <w:lvlJc w:val="left"/>
+      <w:pPr>
+        <w:ind w:left="1440" w:hanging="360"/>
+      </w:pPr>
+      <w:rPr>
+        <w:rFonts w:hint="default" w:ascii="Symbol" w:hAnsi="Symbol"/>
+      </w:rPr>
+    </w:lvl>
+    <w:lvl xmlns:w="http://schemas.openxmlformats.org/wordprocessingml/2006/main" w:ilvl="2">
+      <w:start w:val="1"/>
+      <w:numFmt w:val="bullet"/>
+      <w:lvlText w:val=""/>
+      <w:lvlJc w:val="left"/>
+      <w:pPr>
+        <w:ind w:left="2160" w:hanging="360"/>
+      </w:pPr>
+      <w:rPr>
+        <w:rFonts w:hint="default" w:ascii="Wingdings" w:hAnsi="Wingdings"/>
+      </w:rPr>
+    </w:lvl>
+    <w:lvl xmlns:w="http://schemas.openxmlformats.org/wordprocessingml/2006/main" w:ilvl="3">
+      <w:start w:val="1"/>
+      <w:numFmt w:val="bullet"/>
+      <w:lvlText w:val=""/>
+      <w:lvlJc w:val="left"/>
+      <w:pPr>
+        <w:ind w:left="2880" w:hanging="360"/>
+      </w:pPr>
+      <w:rPr>
+        <w:rFonts w:hint="default" w:ascii="Symbol" w:hAnsi="Symbol"/>
+      </w:rPr>
+    </w:lvl>
+    <w:lvl xmlns:w="http://schemas.openxmlformats.org/wordprocessingml/2006/main" w:ilvl="4">
+      <w:start w:val="1"/>
+      <w:numFmt w:val="bullet"/>
+      <w:lvlText w:val="o"/>
+      <w:lvlJc w:val="left"/>
+      <w:pPr>
+        <w:ind w:left="3600" w:hanging="360"/>
+      </w:pPr>
+      <w:rPr>
+        <w:rFonts w:hint="default" w:ascii="Courier New" w:hAnsi="Courier New"/>
+      </w:rPr>
+    </w:lvl>
+    <w:lvl xmlns:w="http://schemas.openxmlformats.org/wordprocessingml/2006/main" w:ilvl="5">
+      <w:start w:val="1"/>
+      <w:numFmt w:val="bullet"/>
+      <w:lvlText w:val=""/>
+      <w:lvlJc w:val="left"/>
+      <w:pPr>
+        <w:ind w:left="4320" w:hanging="360"/>
+      </w:pPr>
+      <w:rPr>
+        <w:rFonts w:hint="default" w:ascii="Wingdings" w:hAnsi="Wingdings"/>
+      </w:rPr>
+    </w:lvl>
+    <w:lvl xmlns:w="http://schemas.openxmlformats.org/wordprocessingml/2006/main" w:ilvl="6">
+      <w:start w:val="1"/>
+      <w:numFmt w:val="bullet"/>
+      <w:lvlText w:val=""/>
+      <w:lvlJc w:val="left"/>
+      <w:pPr>
+        <w:ind w:left="5040" w:hanging="360"/>
+      </w:pPr>
+      <w:rPr>
+        <w:rFonts w:hint="default" w:ascii="Symbol" w:hAnsi="Symbol"/>
+      </w:rPr>
+    </w:lvl>
+    <w:lvl xmlns:w="http://schemas.openxmlformats.org/wordprocessingml/2006/main" w:ilvl="7">
+      <w:start w:val="1"/>
+      <w:numFmt w:val="bullet"/>
+      <w:lvlText w:val="o"/>
+      <w:lvlJc w:val="left"/>
+      <w:pPr>
+        <w:ind w:left="5760" w:hanging="360"/>
+      </w:pPr>
+      <w:rPr>
+        <w:rFonts w:hint="default" w:ascii="Courier New" w:hAnsi="Courier New"/>
+      </w:rPr>
+    </w:lvl>
+    <w:lvl xmlns:w="http://schemas.openxmlformats.org/wordprocessingml/2006/main" w:ilvl="8">
+      <w:start w:val="1"/>
+      <w:numFmt w:val="bullet"/>
+      <w:lvlText w:val=""/>
+      <w:lvlJc w:val="left"/>
+      <w:pPr>
+        <w:ind w:left="6480" w:hanging="360"/>
+      </w:pPr>
+      <w:rPr>
+        <w:rFonts w:hint="default" w:ascii="Wingdings" w:hAnsi="Wingdings"/>
+      </w:rPr>
+    </w:lvl>
+  </w:abstractNum>
+  <w:abstractNum xmlns:w="http://schemas.openxmlformats.org/wordprocessingml/2006/main" w:abstractNumId="163">
+    <w:nsid w:val="59899fad"/>
+    <w:multiLevelType xmlns:w="http://schemas.openxmlformats.org/wordprocessingml/2006/main" w:val="hybridMultilevel"/>
+    <w:lvl xmlns:w="http://schemas.openxmlformats.org/wordprocessingml/2006/main" w:ilvl="0">
+      <w:start w:val="1"/>
+      <w:numFmt w:val="bullet"/>
+      <w:lvlText w:val=""/>
+      <w:lvlJc w:val="left"/>
+      <w:pPr>
+        <w:ind w:left="720" w:hanging="360"/>
+      </w:pPr>
+      <w:rPr>
+        <w:rFonts w:hint="default" w:ascii="Symbol" w:hAnsi="Symbol"/>
+      </w:rPr>
+    </w:lvl>
+    <w:lvl xmlns:w="http://schemas.openxmlformats.org/wordprocessingml/2006/main" w:ilvl="1">
+      <w:start w:val="1"/>
+      <w:numFmt w:val="bullet"/>
+      <w:lvlText w:val=""/>
+      <w:lvlJc w:val="left"/>
+      <w:pPr>
+        <w:ind w:left="1440" w:hanging="360"/>
+      </w:pPr>
+      <w:rPr>
+        <w:rFonts w:hint="default" w:ascii="Symbol" w:hAnsi="Symbol"/>
+      </w:rPr>
+    </w:lvl>
+    <w:lvl xmlns:w="http://schemas.openxmlformats.org/wordprocessingml/2006/main" w:ilvl="2">
+      <w:start w:val="1"/>
+      <w:numFmt w:val="bullet"/>
+      <w:lvlText w:val=""/>
+      <w:lvlJc w:val="left"/>
+      <w:pPr>
+        <w:ind w:left="2160" w:hanging="360"/>
+      </w:pPr>
+      <w:rPr>
+        <w:rFonts w:hint="default" w:ascii="Wingdings" w:hAnsi="Wingdings"/>
+      </w:rPr>
+    </w:lvl>
+    <w:lvl xmlns:w="http://schemas.openxmlformats.org/wordprocessingml/2006/main" w:ilvl="3">
+      <w:start w:val="1"/>
+      <w:numFmt w:val="bullet"/>
+      <w:lvlText w:val=""/>
+      <w:lvlJc w:val="left"/>
+      <w:pPr>
+        <w:ind w:left="2880" w:hanging="360"/>
+      </w:pPr>
+      <w:rPr>
+        <w:rFonts w:hint="default" w:ascii="Symbol" w:hAnsi="Symbol"/>
+      </w:rPr>
+    </w:lvl>
+    <w:lvl xmlns:w="http://schemas.openxmlformats.org/wordprocessingml/2006/main" w:ilvl="4">
+      <w:start w:val="1"/>
+      <w:numFmt w:val="bullet"/>
+      <w:lvlText w:val="o"/>
+      <w:lvlJc w:val="left"/>
+      <w:pPr>
+        <w:ind w:left="3600" w:hanging="360"/>
+      </w:pPr>
+      <w:rPr>
+        <w:rFonts w:hint="default" w:ascii="Courier New" w:hAnsi="Courier New"/>
+      </w:rPr>
+    </w:lvl>
+    <w:lvl xmlns:w="http://schemas.openxmlformats.org/wordprocessingml/2006/main" w:ilvl="5">
+      <w:start w:val="1"/>
+      <w:numFmt w:val="bullet"/>
+      <w:lvlText w:val=""/>
+      <w:lvlJc w:val="left"/>
+      <w:pPr>
+        <w:ind w:left="4320" w:hanging="360"/>
+      </w:pPr>
+      <w:rPr>
+        <w:rFonts w:hint="default" w:ascii="Wingdings" w:hAnsi="Wingdings"/>
+      </w:rPr>
+    </w:lvl>
+    <w:lvl xmlns:w="http://schemas.openxmlformats.org/wordprocessingml/2006/main" w:ilvl="6">
+      <w:start w:val="1"/>
+      <w:numFmt w:val="bullet"/>
+      <w:lvlText w:val=""/>
+      <w:lvlJc w:val="left"/>
+      <w:pPr>
+        <w:ind w:left="5040" w:hanging="360"/>
+      </w:pPr>
+      <w:rPr>
+        <w:rFonts w:hint="default" w:ascii="Symbol" w:hAnsi="Symbol"/>
+      </w:rPr>
+    </w:lvl>
+    <w:lvl xmlns:w="http://schemas.openxmlformats.org/wordprocessingml/2006/main" w:ilvl="7">
+      <w:start w:val="1"/>
+      <w:numFmt w:val="bullet"/>
+      <w:lvlText w:val="o"/>
+      <w:lvlJc w:val="left"/>
+      <w:pPr>
+        <w:ind w:left="5760" w:hanging="360"/>
+      </w:pPr>
+      <w:rPr>
+        <w:rFonts w:hint="default" w:ascii="Courier New" w:hAnsi="Courier New"/>
+      </w:rPr>
+    </w:lvl>
+    <w:lvl xmlns:w="http://schemas.openxmlformats.org/wordprocessingml/2006/main" w:ilvl="8">
+      <w:start w:val="1"/>
+      <w:numFmt w:val="bullet"/>
+      <w:lvlText w:val=""/>
+      <w:lvlJc w:val="left"/>
+      <w:pPr>
+        <w:ind w:left="6480" w:hanging="360"/>
+      </w:pPr>
+      <w:rPr>
+        <w:rFonts w:hint="default" w:ascii="Wingdings" w:hAnsi="Wingdings"/>
+      </w:rPr>
+    </w:lvl>
+  </w:abstractNum>
+  <w:abstractNum xmlns:w="http://schemas.openxmlformats.org/wordprocessingml/2006/main" w:abstractNumId="162">
+    <w:nsid w:val="1234ac5e"/>
+    <w:multiLevelType xmlns:w="http://schemas.openxmlformats.org/wordprocessingml/2006/main" w:val="hybridMultilevel"/>
+    <w:lvl xmlns:w="http://schemas.openxmlformats.org/wordprocessingml/2006/main" w:ilvl="0">
+      <w:start w:val="1"/>
+      <w:numFmt w:val="bullet"/>
+      <w:lvlText w:val=""/>
+      <w:lvlJc w:val="left"/>
+      <w:pPr>
+        <w:ind w:left="720" w:hanging="360"/>
+      </w:pPr>
+      <w:rPr>
+        <w:rFonts w:hint="default" w:ascii="Symbol" w:hAnsi="Symbol"/>
+      </w:rPr>
+    </w:lvl>
+    <w:lvl xmlns:w="http://schemas.openxmlformats.org/wordprocessingml/2006/main" w:ilvl="1">
+      <w:start w:val="1"/>
+      <w:numFmt w:val="bullet"/>
+      <w:lvlText w:val=""/>
+      <w:lvlJc w:val="left"/>
+      <w:pPr>
+        <w:ind w:left="1440" w:hanging="360"/>
+      </w:pPr>
+      <w:rPr>
+        <w:rFonts w:hint="default" w:ascii="Symbol" w:hAnsi="Symbol"/>
+      </w:rPr>
+    </w:lvl>
+    <w:lvl xmlns:w="http://schemas.openxmlformats.org/wordprocessingml/2006/main" w:ilvl="2">
+      <w:start w:val="1"/>
+      <w:numFmt w:val="bullet"/>
+      <w:lvlText w:val=""/>
+      <w:lvlJc w:val="left"/>
+      <w:pPr>
+        <w:ind w:left="2160" w:hanging="360"/>
+      </w:pPr>
+      <w:rPr>
+        <w:rFonts w:hint="default" w:ascii="Wingdings" w:hAnsi="Wingdings"/>
+      </w:rPr>
+    </w:lvl>
+    <w:lvl xmlns:w="http://schemas.openxmlformats.org/wordprocessingml/2006/main" w:ilvl="3">
+      <w:start w:val="1"/>
+      <w:numFmt w:val="bullet"/>
+      <w:lvlText w:val=""/>
+      <w:lvlJc w:val="left"/>
+      <w:pPr>
+        <w:ind w:left="2880" w:hanging="360"/>
+      </w:pPr>
+      <w:rPr>
+        <w:rFonts w:hint="default" w:ascii="Symbol" w:hAnsi="Symbol"/>
+      </w:rPr>
+    </w:lvl>
+    <w:lvl xmlns:w="http://schemas.openxmlformats.org/wordprocessingml/2006/main" w:ilvl="4">
+      <w:start w:val="1"/>
+      <w:numFmt w:val="bullet"/>
+      <w:lvlText w:val="o"/>
+      <w:lvlJc w:val="left"/>
+      <w:pPr>
+        <w:ind w:left="3600" w:hanging="360"/>
+      </w:pPr>
+      <w:rPr>
+        <w:rFonts w:hint="default" w:ascii="Courier New" w:hAnsi="Courier New"/>
+      </w:rPr>
+    </w:lvl>
+    <w:lvl xmlns:w="http://schemas.openxmlformats.org/wordprocessingml/2006/main" w:ilvl="5">
+      <w:start w:val="1"/>
+      <w:numFmt w:val="bullet"/>
+      <w:lvlText w:val=""/>
+      <w:lvlJc w:val="left"/>
+      <w:pPr>
+        <w:ind w:left="4320" w:hanging="360"/>
+      </w:pPr>
+      <w:rPr>
+        <w:rFonts w:hint="default" w:ascii="Wingdings" w:hAnsi="Wingdings"/>
+      </w:rPr>
+    </w:lvl>
+    <w:lvl xmlns:w="http://schemas.openxmlformats.org/wordprocessingml/2006/main" w:ilvl="6">
+      <w:start w:val="1"/>
+      <w:numFmt w:val="bullet"/>
+      <w:lvlText w:val=""/>
+      <w:lvlJc w:val="left"/>
+      <w:pPr>
+        <w:ind w:left="5040" w:hanging="360"/>
+      </w:pPr>
+      <w:rPr>
+        <w:rFonts w:hint="default" w:ascii="Symbol" w:hAnsi="Symbol"/>
+      </w:rPr>
+    </w:lvl>
+    <w:lvl xmlns:w="http://schemas.openxmlformats.org/wordprocessingml/2006/main" w:ilvl="7">
+      <w:start w:val="1"/>
+      <w:numFmt w:val="bullet"/>
+      <w:lvlText w:val="o"/>
+      <w:lvlJc w:val="left"/>
+      <w:pPr>
+        <w:ind w:left="5760" w:hanging="360"/>
+      </w:pPr>
+      <w:rPr>
+        <w:rFonts w:hint="default" w:ascii="Courier New" w:hAnsi="Courier New"/>
+      </w:rPr>
+    </w:lvl>
+    <w:lvl xmlns:w="http://schemas.openxmlformats.org/wordprocessingml/2006/main" w:ilvl="8">
+      <w:start w:val="1"/>
+      <w:numFmt w:val="bullet"/>
+      <w:lvlText w:val=""/>
+      <w:lvlJc w:val="left"/>
+      <w:pPr>
+        <w:ind w:left="6480" w:hanging="360"/>
+      </w:pPr>
+      <w:rPr>
+        <w:rFonts w:hint="default" w:ascii="Wingdings" w:hAnsi="Wingdings"/>
+      </w:rPr>
+    </w:lvl>
+  </w:abstractNum>
+  <w:abstractNum xmlns:w="http://schemas.openxmlformats.org/wordprocessingml/2006/main" w:abstractNumId="161">
+    <w:nsid w:val="3a995209"/>
+    <w:multiLevelType xmlns:w="http://schemas.openxmlformats.org/wordprocessingml/2006/main" w:val="hybridMultilevel"/>
+    <w:lvl xmlns:w="http://schemas.openxmlformats.org/wordprocessingml/2006/main" w:ilvl="0">
+      <w:start w:val="1"/>
+      <w:numFmt w:val="bullet"/>
+      <w:lvlText w:val=""/>
+      <w:lvlJc w:val="left"/>
+      <w:pPr>
+        <w:ind w:left="720" w:hanging="360"/>
+      </w:pPr>
+      <w:rPr>
+        <w:rFonts w:hint="default" w:ascii="Symbol" w:hAnsi="Symbol"/>
+      </w:rPr>
+    </w:lvl>
+    <w:lvl xmlns:w="http://schemas.openxmlformats.org/wordprocessingml/2006/main" w:ilvl="1">
+      <w:start w:val="1"/>
+      <w:numFmt w:val="bullet"/>
+      <w:lvlText w:val=""/>
+      <w:lvlJc w:val="left"/>
+      <w:pPr>
+        <w:ind w:left="1440" w:hanging="360"/>
+      </w:pPr>
+      <w:rPr>
+        <w:rFonts w:hint="default" w:ascii="Symbol" w:hAnsi="Symbol"/>
+      </w:rPr>
+    </w:lvl>
+    <w:lvl xmlns:w="http://schemas.openxmlformats.org/wordprocessingml/2006/main" w:ilvl="2">
+      <w:start w:val="1"/>
+      <w:numFmt w:val="bullet"/>
+      <w:lvlText w:val=""/>
+      <w:lvlJc w:val="left"/>
+      <w:pPr>
+        <w:ind w:left="2160" w:hanging="360"/>
+      </w:pPr>
+      <w:rPr>
+        <w:rFonts w:hint="default" w:ascii="Wingdings" w:hAnsi="Wingdings"/>
+      </w:rPr>
+    </w:lvl>
+    <w:lvl xmlns:w="http://schemas.openxmlformats.org/wordprocessingml/2006/main" w:ilvl="3">
+      <w:start w:val="1"/>
+      <w:numFmt w:val="bullet"/>
+      <w:lvlText w:val=""/>
+      <w:lvlJc w:val="left"/>
+      <w:pPr>
+        <w:ind w:left="2880" w:hanging="360"/>
+      </w:pPr>
+      <w:rPr>
+        <w:rFonts w:hint="default" w:ascii="Symbol" w:hAnsi="Symbol"/>
+      </w:rPr>
+    </w:lvl>
+    <w:lvl xmlns:w="http://schemas.openxmlformats.org/wordprocessingml/2006/main" w:ilvl="4">
+      <w:start w:val="1"/>
+      <w:numFmt w:val="bullet"/>
+      <w:lvlText w:val="o"/>
+      <w:lvlJc w:val="left"/>
+      <w:pPr>
+        <w:ind w:left="3600" w:hanging="360"/>
+      </w:pPr>
+      <w:rPr>
+        <w:rFonts w:hint="default" w:ascii="Courier New" w:hAnsi="Courier New"/>
+      </w:rPr>
+    </w:lvl>
+    <w:lvl xmlns:w="http://schemas.openxmlformats.org/wordprocessingml/2006/main" w:ilvl="5">
+      <w:start w:val="1"/>
+      <w:numFmt w:val="bullet"/>
+      <w:lvlText w:val=""/>
+      <w:lvlJc w:val="left"/>
+      <w:pPr>
+        <w:ind w:left="4320" w:hanging="360"/>
+      </w:pPr>
+      <w:rPr>
+        <w:rFonts w:hint="default" w:ascii="Wingdings" w:hAnsi="Wingdings"/>
+      </w:rPr>
+    </w:lvl>
+    <w:lvl xmlns:w="http://schemas.openxmlformats.org/wordprocessingml/2006/main" w:ilvl="6">
+      <w:start w:val="1"/>
+      <w:numFmt w:val="bullet"/>
+      <w:lvlText w:val=""/>
+      <w:lvlJc w:val="left"/>
+      <w:pPr>
+        <w:ind w:left="5040" w:hanging="360"/>
+      </w:pPr>
+      <w:rPr>
+        <w:rFonts w:hint="default" w:ascii="Symbol" w:hAnsi="Symbol"/>
+      </w:rPr>
+    </w:lvl>
+    <w:lvl xmlns:w="http://schemas.openxmlformats.org/wordprocessingml/2006/main" w:ilvl="7">
+      <w:start w:val="1"/>
+      <w:numFmt w:val="bullet"/>
+      <w:lvlText w:val="o"/>
+      <w:lvlJc w:val="left"/>
+      <w:pPr>
+        <w:ind w:left="5760" w:hanging="360"/>
+      </w:pPr>
+      <w:rPr>
+        <w:rFonts w:hint="default" w:ascii="Courier New" w:hAnsi="Courier New"/>
+      </w:rPr>
+    </w:lvl>
+    <w:lvl xmlns:w="http://schemas.openxmlformats.org/wordprocessingml/2006/main" w:ilvl="8">
+      <w:start w:val="1"/>
+      <w:numFmt w:val="bullet"/>
+      <w:lvlText w:val=""/>
+      <w:lvlJc w:val="left"/>
+      <w:pPr>
+        <w:ind w:left="6480" w:hanging="360"/>
+      </w:pPr>
+      <w:rPr>
+        <w:rFonts w:hint="default" w:ascii="Wingdings" w:hAnsi="Wingdings"/>
+      </w:rPr>
+    </w:lvl>
+  </w:abstractNum>
+  <w:abstractNum xmlns:w="http://schemas.openxmlformats.org/wordprocessingml/2006/main" w:abstractNumId="160">
+    <w:nsid w:val="1d242e5f"/>
+    <w:multiLevelType xmlns:w="http://schemas.openxmlformats.org/wordprocessingml/2006/main" w:val="hybridMultilevel"/>
+    <w:lvl xmlns:w="http://schemas.openxmlformats.org/wordprocessingml/2006/main" w:ilvl="0">
+      <w:start w:val="1"/>
+      <w:numFmt w:val="bullet"/>
+      <w:lvlText w:val=""/>
+      <w:lvlJc w:val="left"/>
+      <w:pPr>
+        <w:ind w:left="720" w:hanging="360"/>
+      </w:pPr>
+      <w:rPr>
+        <w:rFonts w:hint="default" w:ascii="Symbol" w:hAnsi="Symbol"/>
+      </w:rPr>
+    </w:lvl>
+    <w:lvl xmlns:w="http://schemas.openxmlformats.org/wordprocessingml/2006/main" w:ilvl="1">
+      <w:start w:val="1"/>
+      <w:numFmt w:val="bullet"/>
+      <w:lvlText w:val=""/>
+      <w:lvlJc w:val="left"/>
+      <w:pPr>
+        <w:ind w:left="1440" w:hanging="360"/>
+      </w:pPr>
+      <w:rPr>
+        <w:rFonts w:hint="default" w:ascii="Symbol" w:hAnsi="Symbol"/>
+      </w:rPr>
+    </w:lvl>
+    <w:lvl xmlns:w="http://schemas.openxmlformats.org/wordprocessingml/2006/main" w:ilvl="2">
+      <w:start w:val="1"/>
+      <w:numFmt w:val="bullet"/>
+      <w:lvlText w:val=""/>
+      <w:lvlJc w:val="left"/>
+      <w:pPr>
+        <w:ind w:left="2160" w:hanging="360"/>
+      </w:pPr>
+      <w:rPr>
+        <w:rFonts w:hint="default" w:ascii="Wingdings" w:hAnsi="Wingdings"/>
+      </w:rPr>
+    </w:lvl>
+    <w:lvl xmlns:w="http://schemas.openxmlformats.org/wordprocessingml/2006/main" w:ilvl="3">
+      <w:start w:val="1"/>
+      <w:numFmt w:val="bullet"/>
+      <w:lvlText w:val=""/>
+      <w:lvlJc w:val="left"/>
+      <w:pPr>
+        <w:ind w:left="2880" w:hanging="360"/>
+      </w:pPr>
+      <w:rPr>
+        <w:rFonts w:hint="default" w:ascii="Symbol" w:hAnsi="Symbol"/>
+      </w:rPr>
+    </w:lvl>
+    <w:lvl xmlns:w="http://schemas.openxmlformats.org/wordprocessingml/2006/main" w:ilvl="4">
+      <w:start w:val="1"/>
+      <w:numFmt w:val="bullet"/>
+      <w:lvlText w:val="o"/>
+      <w:lvlJc w:val="left"/>
+      <w:pPr>
+        <w:ind w:left="3600" w:hanging="360"/>
+      </w:pPr>
+      <w:rPr>
+        <w:rFonts w:hint="default" w:ascii="Courier New" w:hAnsi="Courier New"/>
+      </w:rPr>
+    </w:lvl>
+    <w:lvl xmlns:w="http://schemas.openxmlformats.org/wordprocessingml/2006/main" w:ilvl="5">
+      <w:start w:val="1"/>
+      <w:numFmt w:val="bullet"/>
+      <w:lvlText w:val=""/>
+      <w:lvlJc w:val="left"/>
+      <w:pPr>
+        <w:ind w:left="4320" w:hanging="360"/>
+      </w:pPr>
+      <w:rPr>
+        <w:rFonts w:hint="default" w:ascii="Wingdings" w:hAnsi="Wingdings"/>
+      </w:rPr>
+    </w:lvl>
+    <w:lvl xmlns:w="http://schemas.openxmlformats.org/wordprocessingml/2006/main" w:ilvl="6">
+      <w:start w:val="1"/>
+      <w:numFmt w:val="bullet"/>
+      <w:lvlText w:val=""/>
+      <w:lvlJc w:val="left"/>
+      <w:pPr>
+        <w:ind w:left="5040" w:hanging="360"/>
+      </w:pPr>
+      <w:rPr>
+        <w:rFonts w:hint="default" w:ascii="Symbol" w:hAnsi="Symbol"/>
+      </w:rPr>
+    </w:lvl>
+    <w:lvl xmlns:w="http://schemas.openxmlformats.org/wordprocessingml/2006/main" w:ilvl="7">
+      <w:start w:val="1"/>
+      <w:numFmt w:val="bullet"/>
+      <w:lvlText w:val="o"/>
+      <w:lvlJc w:val="left"/>
+      <w:pPr>
+        <w:ind w:left="5760" w:hanging="360"/>
+      </w:pPr>
+      <w:rPr>
+        <w:rFonts w:hint="default" w:ascii="Courier New" w:hAnsi="Courier New"/>
+      </w:rPr>
+    </w:lvl>
+    <w:lvl xmlns:w="http://schemas.openxmlformats.org/wordprocessingml/2006/main" w:ilvl="8">
+      <w:start w:val="1"/>
+      <w:numFmt w:val="bullet"/>
+      <w:lvlText w:val=""/>
+      <w:lvlJc w:val="left"/>
+      <w:pPr>
+        <w:ind w:left="6480" w:hanging="360"/>
+      </w:pPr>
+      <w:rPr>
+        <w:rFonts w:hint="default" w:ascii="Wingdings" w:hAnsi="Wingdings"/>
+      </w:rPr>
+    </w:lvl>
+  </w:abstractNum>
+  <w:abstractNum xmlns:w="http://schemas.openxmlformats.org/wordprocessingml/2006/main" w:abstractNumId="159">
+    <w:nsid w:val="5f78aeff"/>
+    <w:multiLevelType xmlns:w="http://schemas.openxmlformats.org/wordprocessingml/2006/main" w:val="hybridMultilevel"/>
+    <w:lvl xmlns:w="http://schemas.openxmlformats.org/wordprocessingml/2006/main" w:ilvl="0">
+      <w:start w:val="1"/>
+      <w:numFmt w:val="bullet"/>
+      <w:lvlText w:val=""/>
+      <w:lvlJc w:val="left"/>
+      <w:pPr>
+        <w:ind w:left="720" w:hanging="360"/>
+      </w:pPr>
+      <w:rPr>
+        <w:rFonts w:hint="default" w:ascii="Symbol" w:hAnsi="Symbol"/>
+      </w:rPr>
+    </w:lvl>
+    <w:lvl xmlns:w="http://schemas.openxmlformats.org/wordprocessingml/2006/main" w:ilvl="1">
+      <w:start w:val="1"/>
+      <w:numFmt w:val="bullet"/>
+      <w:lvlText w:val=""/>
+      <w:lvlJc w:val="left"/>
+      <w:pPr>
+        <w:ind w:left="1440" w:hanging="360"/>
+      </w:pPr>
+      <w:rPr>
+        <w:rFonts w:hint="default" w:ascii="Symbol" w:hAnsi="Symbol"/>
+      </w:rPr>
+    </w:lvl>
+    <w:lvl xmlns:w="http://schemas.openxmlformats.org/wordprocessingml/2006/main" w:ilvl="2">
+      <w:start w:val="1"/>
+      <w:numFmt w:val="bullet"/>
+      <w:lvlText w:val=""/>
+      <w:lvlJc w:val="left"/>
+      <w:pPr>
+        <w:ind w:left="2160" w:hanging="360"/>
+      </w:pPr>
+      <w:rPr>
+        <w:rFonts w:hint="default" w:ascii="Wingdings" w:hAnsi="Wingdings"/>
+      </w:rPr>
+    </w:lvl>
+    <w:lvl xmlns:w="http://schemas.openxmlformats.org/wordprocessingml/2006/main" w:ilvl="3">
+      <w:start w:val="1"/>
+      <w:numFmt w:val="bullet"/>
+      <w:lvlText w:val=""/>
+      <w:lvlJc w:val="left"/>
+      <w:pPr>
+        <w:ind w:left="2880" w:hanging="360"/>
+      </w:pPr>
+      <w:rPr>
+        <w:rFonts w:hint="default" w:ascii="Symbol" w:hAnsi="Symbol"/>
+      </w:rPr>
+    </w:lvl>
+    <w:lvl xmlns:w="http://schemas.openxmlformats.org/wordprocessingml/2006/main" w:ilvl="4">
+      <w:start w:val="1"/>
+      <w:numFmt w:val="bullet"/>
+      <w:lvlText w:val="o"/>
+      <w:lvlJc w:val="left"/>
+      <w:pPr>
+        <w:ind w:left="3600" w:hanging="360"/>
+      </w:pPr>
+      <w:rPr>
+        <w:rFonts w:hint="default" w:ascii="Courier New" w:hAnsi="Courier New"/>
+      </w:rPr>
+    </w:lvl>
+    <w:lvl xmlns:w="http://schemas.openxmlformats.org/wordprocessingml/2006/main" w:ilvl="5">
+      <w:start w:val="1"/>
+      <w:numFmt w:val="bullet"/>
+      <w:lvlText w:val=""/>
+      <w:lvlJc w:val="left"/>
+      <w:pPr>
+        <w:ind w:left="4320" w:hanging="360"/>
+      </w:pPr>
+      <w:rPr>
+        <w:rFonts w:hint="default" w:ascii="Wingdings" w:hAnsi="Wingdings"/>
+      </w:rPr>
+    </w:lvl>
+    <w:lvl xmlns:w="http://schemas.openxmlformats.org/wordprocessingml/2006/main" w:ilvl="6">
+      <w:start w:val="1"/>
+      <w:numFmt w:val="bullet"/>
+      <w:lvlText w:val=""/>
+      <w:lvlJc w:val="left"/>
+      <w:pPr>
+        <w:ind w:left="5040" w:hanging="360"/>
+      </w:pPr>
+      <w:rPr>
+        <w:rFonts w:hint="default" w:ascii="Symbol" w:hAnsi="Symbol"/>
+      </w:rPr>
+    </w:lvl>
+    <w:lvl xmlns:w="http://schemas.openxmlformats.org/wordprocessingml/2006/main" w:ilvl="7">
+      <w:start w:val="1"/>
+      <w:numFmt w:val="bullet"/>
+      <w:lvlText w:val="o"/>
+      <w:lvlJc w:val="left"/>
+      <w:pPr>
+        <w:ind w:left="5760" w:hanging="360"/>
+      </w:pPr>
+      <w:rPr>
+        <w:rFonts w:hint="default" w:ascii="Courier New" w:hAnsi="Courier New"/>
+      </w:rPr>
+    </w:lvl>
+    <w:lvl xmlns:w="http://schemas.openxmlformats.org/wordprocessingml/2006/main" w:ilvl="8">
+      <w:start w:val="1"/>
+      <w:numFmt w:val="bullet"/>
+      <w:lvlText w:val=""/>
+      <w:lvlJc w:val="left"/>
+      <w:pPr>
+        <w:ind w:left="6480" w:hanging="360"/>
+      </w:pPr>
+      <w:rPr>
+        <w:rFonts w:hint="default" w:ascii="Wingdings" w:hAnsi="Wingdings"/>
+      </w:rPr>
+    </w:lvl>
+  </w:abstractNum>
   <w:abstractNum xmlns:w="http://schemas.openxmlformats.org/wordprocessingml/2006/main" w:abstractNumId="158">
     <w:nsid w:val="1fd0ca52"/>
     <w:multiLevelType xmlns:w="http://schemas.openxmlformats.org/wordprocessingml/2006/main" w:val="hybridMultilevel"/>
@@ -41289,7 +44117,7 @@
     <w:nsid w:val="18855B4A"/>
     <w:multiLevelType w:val="hybridMultilevel"/>
     <w:tmpl w:val="A26EC9D0"/>
-    <w:lvl w:ilvl="0" w:tplc="AE98A4AE">
+    <w:lvl w:ilvl="0">
       <w:start w:val="1"/>
       <w:numFmt w:val="decimal"/>
       <w:lvlText w:val="%1)"/>
@@ -51842,6 +54670,33 @@
       </w:pPr>
     </w:lvl>
   </w:abstractNum>
+  <w:num w:numId="168">
+    <w:abstractNumId w:val="167"/>
+  </w:num>
+  <w:num w:numId="167">
+    <w:abstractNumId w:val="166"/>
+  </w:num>
+  <w:num w:numId="166">
+    <w:abstractNumId w:val="165"/>
+  </w:num>
+  <w:num w:numId="165">
+    <w:abstractNumId w:val="164"/>
+  </w:num>
+  <w:num w:numId="164">
+    <w:abstractNumId w:val="163"/>
+  </w:num>
+  <w:num w:numId="163">
+    <w:abstractNumId w:val="162"/>
+  </w:num>
+  <w:num w:numId="162">
+    <w:abstractNumId w:val="161"/>
+  </w:num>
+  <w:num w:numId="161">
+    <w:abstractNumId w:val="160"/>
+  </w:num>
+  <w:num w:numId="160">
+    <w:abstractNumId w:val="159"/>
+  </w:num>
   <w:num w:numId="159">
     <w:abstractNumId w:val="158"/>
   </w:num>

</xml_diff>